<commit_message>
首页商品类型推荐 json Signed-off-by: oohlxoo <huanglixia2014@163.com>
</commit_message>
<xml_diff>
--- a/other/mymall.docx
+++ b/other/mymall.docx
@@ -1,6 +1,6 @@
 
 <file path=word/document.xml><?xml version="1.0" encoding="utf-8"?>
-<w:document xmlns:ve="http://schemas.openxmlformats.org/markup-compatibility/2006" xmlns:o="urn:schemas-microsoft-com:office:office" xmlns:r="http://schemas.openxmlformats.org/officeDocument/2006/relationships" xmlns:m="http://schemas.openxmlformats.org/officeDocument/2006/math" xmlns:v="urn:schemas-microsoft-com:vml" xmlns:wp="http://schemas.openxmlformats.org/drawingml/2006/wordprocessingDrawing" xmlns:w10="urn:schemas-microsoft-com:office:word" xmlns:w="http://schemas.openxmlformats.org/wordprocessingml/2006/main" xmlns:wne="http://schemas.microsoft.com/office/word/2006/wordml">
+<w:document xmlns:wpc="http://schemas.microsoft.com/office/word/2010/wordprocessingCanvas" xmlns:mc="http://schemas.openxmlformats.org/markup-compatibility/2006" xmlns:o="urn:schemas-microsoft-com:office:office" xmlns:r="http://schemas.openxmlformats.org/officeDocument/2006/relationships" xmlns:m="http://schemas.openxmlformats.org/officeDocument/2006/math" xmlns:v="urn:schemas-microsoft-com:vml" xmlns:wp14="http://schemas.microsoft.com/office/word/2010/wordprocessingDrawing" xmlns:wp="http://schemas.openxmlformats.org/drawingml/2006/wordprocessingDrawing" xmlns:w="http://schemas.openxmlformats.org/wordprocessingml/2006/main" xmlns:w14="http://schemas.microsoft.com/office/word/2010/wordml" xmlns:w10="urn:schemas-microsoft-com:office:word" xmlns:w15="http://schemas.microsoft.com/office/word/2012/wordml" xmlns:wpg="http://schemas.microsoft.com/office/word/2010/wordprocessingGroup" xmlns:wpi="http://schemas.microsoft.com/office/word/2010/wordprocessingInk" xmlns:wne="http://schemas.microsoft.com/office/word/2006/wordml" xmlns:wps="http://schemas.microsoft.com/office/word/2010/wordprocessingShape" xmlns:wpsCustomData="http://www.wps.cn/officeDocument/2013/wpsCustomData" mc:Ignorable="w14 w15 wp14">
   <w:body>
     <w:p>
       <w:pPr>
@@ -23,10 +23,24 @@
     </w:p>
     <w:tbl>
       <w:tblPr>
-        <w:tblStyle w:val="a3"/>
+        <w:tblStyle w:val="6"/>
         <w:tblW w:w="8660" w:type="dxa"/>
+        <w:tblInd w:w="0" w:type="dxa"/>
+        <w:tblBorders>
+          <w:top w:val="single" w:color="auto" w:sz="4" w:space="0"/>
+          <w:left w:val="single" w:color="auto" w:sz="4" w:space="0"/>
+          <w:bottom w:val="single" w:color="auto" w:sz="4" w:space="0"/>
+          <w:right w:val="single" w:color="auto" w:sz="4" w:space="0"/>
+          <w:insideH w:val="single" w:color="auto" w:sz="4" w:space="0"/>
+          <w:insideV w:val="single" w:color="auto" w:sz="4" w:space="0"/>
+        </w:tblBorders>
         <w:tblLayout w:type="fixed"/>
-        <w:tblLook w:val="04A0"/>
+        <w:tblCellMar>
+          <w:top w:w="0" w:type="dxa"/>
+          <w:left w:w="108" w:type="dxa"/>
+          <w:bottom w:w="0" w:type="dxa"/>
+          <w:right w:w="108" w:type="dxa"/>
+        </w:tblCellMar>
       </w:tblPr>
       <w:tblGrid>
         <w:gridCol w:w="2026"/>
@@ -34,8 +48,25 @@
         <w:gridCol w:w="4789"/>
       </w:tblGrid>
       <w:tr>
+        <w:tblPrEx>
+          <w:tblBorders>
+            <w:top w:val="single" w:color="auto" w:sz="4" w:space="0"/>
+            <w:left w:val="single" w:color="auto" w:sz="4" w:space="0"/>
+            <w:bottom w:val="single" w:color="auto" w:sz="4" w:space="0"/>
+            <w:right w:val="single" w:color="auto" w:sz="4" w:space="0"/>
+            <w:insideH w:val="single" w:color="auto" w:sz="4" w:space="0"/>
+            <w:insideV w:val="single" w:color="auto" w:sz="4" w:space="0"/>
+          </w:tblBorders>
+          <w:tblLayout w:type="fixed"/>
+          <w:tblCellMar>
+            <w:top w:w="0" w:type="dxa"/>
+            <w:left w:w="108" w:type="dxa"/>
+            <w:bottom w:w="0" w:type="dxa"/>
+            <w:right w:w="108" w:type="dxa"/>
+          </w:tblCellMar>
+        </w:tblPrEx>
         <w:trPr>
-          <w:trHeight w:val="632"/>
+          <w:trHeight w:val="632" w:hRule="atLeast"/>
         </w:trPr>
         <w:tc>
           <w:tcPr>
@@ -107,8 +138,25 @@
         </w:tc>
       </w:tr>
       <w:tr>
+        <w:tblPrEx>
+          <w:tblBorders>
+            <w:top w:val="single" w:color="auto" w:sz="4" w:space="0"/>
+            <w:left w:val="single" w:color="auto" w:sz="4" w:space="0"/>
+            <w:bottom w:val="single" w:color="auto" w:sz="4" w:space="0"/>
+            <w:right w:val="single" w:color="auto" w:sz="4" w:space="0"/>
+            <w:insideH w:val="single" w:color="auto" w:sz="4" w:space="0"/>
+            <w:insideV w:val="single" w:color="auto" w:sz="4" w:space="0"/>
+          </w:tblBorders>
+          <w:tblLayout w:type="fixed"/>
+          <w:tblCellMar>
+            <w:top w:w="0" w:type="dxa"/>
+            <w:left w:w="108" w:type="dxa"/>
+            <w:bottom w:w="0" w:type="dxa"/>
+            <w:right w:w="108" w:type="dxa"/>
+          </w:tblCellMar>
+        </w:tblPrEx>
         <w:trPr>
-          <w:trHeight w:val="632"/>
+          <w:trHeight w:val="632" w:hRule="atLeast"/>
         </w:trPr>
         <w:tc>
           <w:tcPr>
@@ -176,8 +224,25 @@
         </w:tc>
       </w:tr>
       <w:tr>
+        <w:tblPrEx>
+          <w:tblBorders>
+            <w:top w:val="single" w:color="auto" w:sz="4" w:space="0"/>
+            <w:left w:val="single" w:color="auto" w:sz="4" w:space="0"/>
+            <w:bottom w:val="single" w:color="auto" w:sz="4" w:space="0"/>
+            <w:right w:val="single" w:color="auto" w:sz="4" w:space="0"/>
+            <w:insideH w:val="single" w:color="auto" w:sz="4" w:space="0"/>
+            <w:insideV w:val="single" w:color="auto" w:sz="4" w:space="0"/>
+          </w:tblBorders>
+          <w:tblLayout w:type="fixed"/>
+          <w:tblCellMar>
+            <w:top w:w="0" w:type="dxa"/>
+            <w:left w:w="108" w:type="dxa"/>
+            <w:bottom w:w="0" w:type="dxa"/>
+            <w:right w:w="108" w:type="dxa"/>
+          </w:tblCellMar>
+        </w:tblPrEx>
         <w:trPr>
-          <w:trHeight w:val="632"/>
+          <w:trHeight w:val="632" w:hRule="atLeast"/>
         </w:trPr>
         <w:tc>
           <w:tcPr>
@@ -246,13 +311,30 @@
         </w:tc>
       </w:tr>
       <w:tr>
+        <w:tblPrEx>
+          <w:tblBorders>
+            <w:top w:val="single" w:color="auto" w:sz="4" w:space="0"/>
+            <w:left w:val="single" w:color="auto" w:sz="4" w:space="0"/>
+            <w:bottom w:val="single" w:color="auto" w:sz="4" w:space="0"/>
+            <w:right w:val="single" w:color="auto" w:sz="4" w:space="0"/>
+            <w:insideH w:val="single" w:color="auto" w:sz="4" w:space="0"/>
+            <w:insideV w:val="single" w:color="auto" w:sz="4" w:space="0"/>
+          </w:tblBorders>
+          <w:tblLayout w:type="fixed"/>
+          <w:tblCellMar>
+            <w:top w:w="0" w:type="dxa"/>
+            <w:left w:w="108" w:type="dxa"/>
+            <w:bottom w:w="0" w:type="dxa"/>
+            <w:right w:w="108" w:type="dxa"/>
+          </w:tblCellMar>
+        </w:tblPrEx>
         <w:trPr>
-          <w:trHeight w:val="607"/>
+          <w:trHeight w:val="607" w:hRule="atLeast"/>
         </w:trPr>
         <w:tc>
           <w:tcPr>
             <w:tcW w:w="2026" w:type="dxa"/>
-            <w:vMerge/>
+            <w:vMerge w:val="continue"/>
           </w:tcPr>
           <w:p>
             <w:pPr>
@@ -308,8 +390,25 @@
         </w:tc>
       </w:tr>
       <w:tr>
+        <w:tblPrEx>
+          <w:tblBorders>
+            <w:top w:val="single" w:color="auto" w:sz="4" w:space="0"/>
+            <w:left w:val="single" w:color="auto" w:sz="4" w:space="0"/>
+            <w:bottom w:val="single" w:color="auto" w:sz="4" w:space="0"/>
+            <w:right w:val="single" w:color="auto" w:sz="4" w:space="0"/>
+            <w:insideH w:val="single" w:color="auto" w:sz="4" w:space="0"/>
+            <w:insideV w:val="single" w:color="auto" w:sz="4" w:space="0"/>
+          </w:tblBorders>
+          <w:tblLayout w:type="fixed"/>
+          <w:tblCellMar>
+            <w:top w:w="0" w:type="dxa"/>
+            <w:left w:w="108" w:type="dxa"/>
+            <w:bottom w:w="0" w:type="dxa"/>
+            <w:right w:w="108" w:type="dxa"/>
+          </w:tblCellMar>
+        </w:tblPrEx>
         <w:trPr>
-          <w:trHeight w:val="632"/>
+          <w:trHeight w:val="632" w:hRule="atLeast"/>
         </w:trPr>
         <w:tc>
           <w:tcPr>
@@ -382,43 +481,36 @@
                 <w:sz w:val="30"/>
                 <w:szCs w:val="30"/>
               </w:rPr>
-              <w:t>0</w:t>
-            </w:r>
-            <w:r>
-              <w:rPr>
-                <w:rFonts w:hint="eastAsia"/>
-                <w:sz w:val="30"/>
-                <w:szCs w:val="30"/>
-              </w:rPr>
-              <w:t>代表成功，</w:t>
-            </w:r>
-            <w:r>
-              <w:rPr>
-                <w:rFonts w:hint="eastAsia"/>
-                <w:sz w:val="30"/>
-                <w:szCs w:val="30"/>
-              </w:rPr>
-              <w:t>1</w:t>
-            </w:r>
-            <w:r>
-              <w:rPr>
-                <w:rFonts w:hint="eastAsia"/>
-                <w:sz w:val="30"/>
-                <w:szCs w:val="30"/>
-              </w:rPr>
-              <w:t>代表失败</w:t>
+              <w:t>0代表成功，1代表失败</w:t>
             </w:r>
           </w:p>
         </w:tc>
       </w:tr>
       <w:tr>
+        <w:tblPrEx>
+          <w:tblBorders>
+            <w:top w:val="single" w:color="auto" w:sz="4" w:space="0"/>
+            <w:left w:val="single" w:color="auto" w:sz="4" w:space="0"/>
+            <w:bottom w:val="single" w:color="auto" w:sz="4" w:space="0"/>
+            <w:right w:val="single" w:color="auto" w:sz="4" w:space="0"/>
+            <w:insideH w:val="single" w:color="auto" w:sz="4" w:space="0"/>
+            <w:insideV w:val="single" w:color="auto" w:sz="4" w:space="0"/>
+          </w:tblBorders>
+          <w:tblLayout w:type="fixed"/>
+          <w:tblCellMar>
+            <w:top w:w="0" w:type="dxa"/>
+            <w:left w:w="108" w:type="dxa"/>
+            <w:bottom w:w="0" w:type="dxa"/>
+            <w:right w:w="108" w:type="dxa"/>
+          </w:tblCellMar>
+        </w:tblPrEx>
         <w:trPr>
-          <w:trHeight w:val="642"/>
+          <w:trHeight w:val="642" w:hRule="atLeast"/>
         </w:trPr>
         <w:tc>
           <w:tcPr>
             <w:tcW w:w="2026" w:type="dxa"/>
-            <w:vMerge/>
+            <w:vMerge w:val="continue"/>
           </w:tcPr>
           <w:p>
             <w:pPr>
@@ -476,35 +568,36 @@
                 <w:sz w:val="30"/>
                 <w:szCs w:val="30"/>
               </w:rPr>
-              <w:t>空字符代表没有信息，一般在</w:t>
-            </w:r>
-            <w:r>
-              <w:rPr>
-                <w:rFonts w:hint="eastAsia"/>
-                <w:sz w:val="30"/>
-                <w:szCs w:val="30"/>
-              </w:rPr>
-              <w:t xml:space="preserve">status=1 </w:t>
-            </w:r>
-            <w:r>
-              <w:rPr>
-                <w:rFonts w:hint="eastAsia"/>
-                <w:sz w:val="30"/>
-                <w:szCs w:val="30"/>
-              </w:rPr>
-              <w:t>的时候，有错误信息</w:t>
+              <w:t>空字符代表没有信息，一般在status=1 的时候，有错误信息</w:t>
             </w:r>
           </w:p>
         </w:tc>
       </w:tr>
       <w:tr>
+        <w:tblPrEx>
+          <w:tblBorders>
+            <w:top w:val="single" w:color="auto" w:sz="4" w:space="0"/>
+            <w:left w:val="single" w:color="auto" w:sz="4" w:space="0"/>
+            <w:bottom w:val="single" w:color="auto" w:sz="4" w:space="0"/>
+            <w:right w:val="single" w:color="auto" w:sz="4" w:space="0"/>
+            <w:insideH w:val="single" w:color="auto" w:sz="4" w:space="0"/>
+            <w:insideV w:val="single" w:color="auto" w:sz="4" w:space="0"/>
+          </w:tblBorders>
+          <w:tblLayout w:type="fixed"/>
+          <w:tblCellMar>
+            <w:top w:w="0" w:type="dxa"/>
+            <w:left w:w="108" w:type="dxa"/>
+            <w:bottom w:w="0" w:type="dxa"/>
+            <w:right w:w="108" w:type="dxa"/>
+          </w:tblCellMar>
+        </w:tblPrEx>
         <w:trPr>
-          <w:trHeight w:val="642"/>
+          <w:trHeight w:val="642" w:hRule="atLeast"/>
         </w:trPr>
         <w:tc>
           <w:tcPr>
             <w:tcW w:w="2026" w:type="dxa"/>
-            <w:vMerge/>
+            <w:vMerge w:val="continue"/>
           </w:tcPr>
           <w:p>
             <w:pPr>
@@ -563,50 +656,26 @@
                 <w:sz w:val="30"/>
                 <w:szCs w:val="30"/>
               </w:rPr>
-              <w:t>返回的</w:t>
-            </w:r>
-            <w:r>
-              <w:rPr>
-                <w:rFonts w:hint="eastAsia"/>
-                <w:sz w:val="30"/>
-                <w:szCs w:val="30"/>
-              </w:rPr>
-              <w:t>json</w:t>
-            </w:r>
-          </w:p>
-          <w:p>
-            <w:pPr>
-              <w:tabs>
-                <w:tab w:val="left" w:pos="1273"/>
-              </w:tabs>
-              <w:rPr>
-                <w:sz w:val="30"/>
-                <w:szCs w:val="30"/>
-              </w:rPr>
-            </w:pPr>
-            <w:r>
-              <w:rPr>
-                <w:rFonts w:hint="eastAsia"/>
-                <w:sz w:val="30"/>
-                <w:szCs w:val="30"/>
-              </w:rPr>
-              <w:t>{</w:t>
-            </w:r>
-            <w:r>
-              <w:rPr>
-                <w:rFonts w:hint="eastAsia"/>
-                <w:sz w:val="30"/>
-                <w:szCs w:val="30"/>
-              </w:rPr>
-              <w:t>u_</w:t>
-            </w:r>
-            <w:r>
-              <w:rPr>
-                <w:rFonts w:hint="eastAsia"/>
-                <w:sz w:val="30"/>
-                <w:szCs w:val="30"/>
-              </w:rPr>
-              <w:t xml:space="preserve">account: </w:t>
+              <w:t>返回的json</w:t>
+            </w:r>
+          </w:p>
+          <w:p>
+            <w:pPr>
+              <w:tabs>
+                <w:tab w:val="left" w:pos="1273"/>
+              </w:tabs>
+              <w:rPr>
+                <w:sz w:val="30"/>
+                <w:szCs w:val="30"/>
+              </w:rPr>
+            </w:pPr>
+            <w:r>
+              <w:rPr>
+                <w:rFonts w:hint="eastAsia"/>
+                <w:sz w:val="30"/>
+                <w:szCs w:val="30"/>
+              </w:rPr>
+              <w:t xml:space="preserve">{u_account: </w:t>
             </w:r>
             <w:r>
               <w:rPr>
@@ -647,15 +716,7 @@
                 <w:sz w:val="30"/>
                 <w:szCs w:val="30"/>
               </w:rPr>
-              <w:t>u_</w:t>
-            </w:r>
-            <w:r>
-              <w:rPr>
-                <w:rFonts w:hint="eastAsia"/>
-                <w:sz w:val="30"/>
-                <w:szCs w:val="30"/>
-              </w:rPr>
-              <w:t>token:</w:t>
+              <w:t>u_token:</w:t>
             </w:r>
             <w:r>
               <w:rPr>
@@ -685,7 +746,7 @@
                 <w:sz w:val="30"/>
                 <w:szCs w:val="30"/>
               </w:rPr>
-              <w:t>,}</w:t>
+              <w:t>}</w:t>
             </w:r>
           </w:p>
         </w:tc>
@@ -736,10 +797,24 @@
     </w:p>
     <w:tbl>
       <w:tblPr>
-        <w:tblStyle w:val="a3"/>
+        <w:tblStyle w:val="6"/>
         <w:tblW w:w="8660" w:type="dxa"/>
+        <w:tblInd w:w="0" w:type="dxa"/>
+        <w:tblBorders>
+          <w:top w:val="single" w:color="auto" w:sz="4" w:space="0"/>
+          <w:left w:val="single" w:color="auto" w:sz="4" w:space="0"/>
+          <w:bottom w:val="single" w:color="auto" w:sz="4" w:space="0"/>
+          <w:right w:val="single" w:color="auto" w:sz="4" w:space="0"/>
+          <w:insideH w:val="single" w:color="auto" w:sz="4" w:space="0"/>
+          <w:insideV w:val="single" w:color="auto" w:sz="4" w:space="0"/>
+        </w:tblBorders>
         <w:tblLayout w:type="fixed"/>
-        <w:tblLook w:val="04A0"/>
+        <w:tblCellMar>
+          <w:top w:w="0" w:type="dxa"/>
+          <w:left w:w="108" w:type="dxa"/>
+          <w:bottom w:w="0" w:type="dxa"/>
+          <w:right w:w="108" w:type="dxa"/>
+        </w:tblCellMar>
       </w:tblPr>
       <w:tblGrid>
         <w:gridCol w:w="1606"/>
@@ -747,8 +822,25 @@
         <w:gridCol w:w="4984"/>
       </w:tblGrid>
       <w:tr>
+        <w:tblPrEx>
+          <w:tblBorders>
+            <w:top w:val="single" w:color="auto" w:sz="4" w:space="0"/>
+            <w:left w:val="single" w:color="auto" w:sz="4" w:space="0"/>
+            <w:bottom w:val="single" w:color="auto" w:sz="4" w:space="0"/>
+            <w:right w:val="single" w:color="auto" w:sz="4" w:space="0"/>
+            <w:insideH w:val="single" w:color="auto" w:sz="4" w:space="0"/>
+            <w:insideV w:val="single" w:color="auto" w:sz="4" w:space="0"/>
+          </w:tblBorders>
+          <w:tblLayout w:type="fixed"/>
+          <w:tblCellMar>
+            <w:top w:w="0" w:type="dxa"/>
+            <w:left w:w="108" w:type="dxa"/>
+            <w:bottom w:w="0" w:type="dxa"/>
+            <w:right w:w="108" w:type="dxa"/>
+          </w:tblCellMar>
+        </w:tblPrEx>
         <w:trPr>
-          <w:trHeight w:val="632"/>
+          <w:trHeight w:val="632" w:hRule="atLeast"/>
         </w:trPr>
         <w:tc>
           <w:tcPr>
@@ -821,8 +913,25 @@
         </w:tc>
       </w:tr>
       <w:tr>
+        <w:tblPrEx>
+          <w:tblBorders>
+            <w:top w:val="single" w:color="auto" w:sz="4" w:space="0"/>
+            <w:left w:val="single" w:color="auto" w:sz="4" w:space="0"/>
+            <w:bottom w:val="single" w:color="auto" w:sz="4" w:space="0"/>
+            <w:right w:val="single" w:color="auto" w:sz="4" w:space="0"/>
+            <w:insideH w:val="single" w:color="auto" w:sz="4" w:space="0"/>
+            <w:insideV w:val="single" w:color="auto" w:sz="4" w:space="0"/>
+          </w:tblBorders>
+          <w:tblLayout w:type="fixed"/>
+          <w:tblCellMar>
+            <w:top w:w="0" w:type="dxa"/>
+            <w:left w:w="108" w:type="dxa"/>
+            <w:bottom w:w="0" w:type="dxa"/>
+            <w:right w:w="108" w:type="dxa"/>
+          </w:tblCellMar>
+        </w:tblPrEx>
         <w:trPr>
-          <w:trHeight w:val="632"/>
+          <w:trHeight w:val="632" w:hRule="atLeast"/>
         </w:trPr>
         <w:tc>
           <w:tcPr>
@@ -890,8 +999,25 @@
         </w:tc>
       </w:tr>
       <w:tr>
+        <w:tblPrEx>
+          <w:tblBorders>
+            <w:top w:val="single" w:color="auto" w:sz="4" w:space="0"/>
+            <w:left w:val="single" w:color="auto" w:sz="4" w:space="0"/>
+            <w:bottom w:val="single" w:color="auto" w:sz="4" w:space="0"/>
+            <w:right w:val="single" w:color="auto" w:sz="4" w:space="0"/>
+            <w:insideH w:val="single" w:color="auto" w:sz="4" w:space="0"/>
+            <w:insideV w:val="single" w:color="auto" w:sz="4" w:space="0"/>
+          </w:tblBorders>
+          <w:tblLayout w:type="fixed"/>
+          <w:tblCellMar>
+            <w:top w:w="0" w:type="dxa"/>
+            <w:left w:w="108" w:type="dxa"/>
+            <w:bottom w:w="0" w:type="dxa"/>
+            <w:right w:w="108" w:type="dxa"/>
+          </w:tblCellMar>
+        </w:tblPrEx>
         <w:trPr>
-          <w:trHeight w:val="632"/>
+          <w:trHeight w:val="632" w:hRule="atLeast"/>
         </w:trPr>
         <w:tc>
           <w:tcPr>
@@ -937,15 +1063,7 @@
                 <w:sz w:val="30"/>
                 <w:szCs w:val="30"/>
               </w:rPr>
-              <w:t>u_</w:t>
-            </w:r>
-            <w:r>
-              <w:rPr>
-                <w:rFonts w:hint="eastAsia"/>
-                <w:sz w:val="30"/>
-                <w:szCs w:val="30"/>
-              </w:rPr>
-              <w:t>account</w:t>
+              <w:t>u_account</w:t>
             </w:r>
           </w:p>
         </w:tc>
@@ -967,8 +1085,25 @@
         </w:tc>
       </w:tr>
       <w:tr>
+        <w:tblPrEx>
+          <w:tblBorders>
+            <w:top w:val="single" w:color="auto" w:sz="4" w:space="0"/>
+            <w:left w:val="single" w:color="auto" w:sz="4" w:space="0"/>
+            <w:bottom w:val="single" w:color="auto" w:sz="4" w:space="0"/>
+            <w:right w:val="single" w:color="auto" w:sz="4" w:space="0"/>
+            <w:insideH w:val="single" w:color="auto" w:sz="4" w:space="0"/>
+            <w:insideV w:val="single" w:color="auto" w:sz="4" w:space="0"/>
+          </w:tblBorders>
+          <w:tblLayout w:type="fixed"/>
+          <w:tblCellMar>
+            <w:top w:w="0" w:type="dxa"/>
+            <w:left w:w="108" w:type="dxa"/>
+            <w:bottom w:w="0" w:type="dxa"/>
+            <w:right w:w="108" w:type="dxa"/>
+          </w:tblCellMar>
+        </w:tblPrEx>
         <w:trPr>
-          <w:trHeight w:val="632"/>
+          <w:trHeight w:val="632" w:hRule="atLeast"/>
         </w:trPr>
         <w:tc>
           <w:tcPr>
@@ -1037,13 +1172,30 @@
         </w:tc>
       </w:tr>
       <w:tr>
+        <w:tblPrEx>
+          <w:tblBorders>
+            <w:top w:val="single" w:color="auto" w:sz="4" w:space="0"/>
+            <w:left w:val="single" w:color="auto" w:sz="4" w:space="0"/>
+            <w:bottom w:val="single" w:color="auto" w:sz="4" w:space="0"/>
+            <w:right w:val="single" w:color="auto" w:sz="4" w:space="0"/>
+            <w:insideH w:val="single" w:color="auto" w:sz="4" w:space="0"/>
+            <w:insideV w:val="single" w:color="auto" w:sz="4" w:space="0"/>
+          </w:tblBorders>
+          <w:tblLayout w:type="fixed"/>
+          <w:tblCellMar>
+            <w:top w:w="0" w:type="dxa"/>
+            <w:left w:w="108" w:type="dxa"/>
+            <w:bottom w:w="0" w:type="dxa"/>
+            <w:right w:w="108" w:type="dxa"/>
+          </w:tblCellMar>
+        </w:tblPrEx>
         <w:trPr>
-          <w:trHeight w:val="642"/>
+          <w:trHeight w:val="642" w:hRule="atLeast"/>
         </w:trPr>
         <w:tc>
           <w:tcPr>
             <w:tcW w:w="1606" w:type="dxa"/>
-            <w:vMerge/>
+            <w:vMerge w:val="continue"/>
           </w:tcPr>
           <w:p>
             <w:pPr>
@@ -1099,13 +1251,30 @@
         </w:tc>
       </w:tr>
       <w:tr>
+        <w:tblPrEx>
+          <w:tblBorders>
+            <w:top w:val="single" w:color="auto" w:sz="4" w:space="0"/>
+            <w:left w:val="single" w:color="auto" w:sz="4" w:space="0"/>
+            <w:bottom w:val="single" w:color="auto" w:sz="4" w:space="0"/>
+            <w:right w:val="single" w:color="auto" w:sz="4" w:space="0"/>
+            <w:insideH w:val="single" w:color="auto" w:sz="4" w:space="0"/>
+            <w:insideV w:val="single" w:color="auto" w:sz="4" w:space="0"/>
+          </w:tblBorders>
+          <w:tblLayout w:type="fixed"/>
+          <w:tblCellMar>
+            <w:top w:w="0" w:type="dxa"/>
+            <w:left w:w="108" w:type="dxa"/>
+            <w:bottom w:w="0" w:type="dxa"/>
+            <w:right w:w="108" w:type="dxa"/>
+          </w:tblCellMar>
+        </w:tblPrEx>
         <w:trPr>
-          <w:trHeight w:val="642"/>
+          <w:trHeight w:val="642" w:hRule="atLeast"/>
         </w:trPr>
         <w:tc>
           <w:tcPr>
             <w:tcW w:w="1606" w:type="dxa"/>
-            <w:vMerge/>
+            <w:vMerge w:val="continue"/>
           </w:tcPr>
           <w:p>
             <w:pPr>
@@ -1214,55 +1383,7 @@
                 <w:sz w:val="30"/>
                 <w:szCs w:val="30"/>
               </w:rPr>
-              <w:t xml:space="preserve">   </w:t>
-            </w:r>
-            <w:r>
-              <w:rPr>
-                <w:rFonts w:hint="eastAsia"/>
-                <w:sz w:val="30"/>
-                <w:szCs w:val="30"/>
-              </w:rPr>
-              <w:t>（</w:t>
-            </w:r>
-            <w:r>
-              <w:rPr>
-                <w:rFonts w:hint="eastAsia"/>
-                <w:sz w:val="30"/>
-                <w:szCs w:val="30"/>
-              </w:rPr>
-              <w:t>false</w:t>
-            </w:r>
-            <w:r>
-              <w:rPr>
-                <w:rFonts w:hint="eastAsia"/>
-                <w:sz w:val="30"/>
-                <w:szCs w:val="30"/>
-              </w:rPr>
-              <w:t>：不存在，</w:t>
-            </w:r>
-            <w:r>
-              <w:rPr>
-                <w:rFonts w:hint="eastAsia"/>
-                <w:sz w:val="30"/>
-                <w:szCs w:val="30"/>
-              </w:rPr>
-              <w:t>true:</w:t>
-            </w:r>
-            <w:r>
-              <w:rPr>
-                <w:rFonts w:hint="eastAsia"/>
-                <w:sz w:val="30"/>
-                <w:szCs w:val="30"/>
-              </w:rPr>
-              <w:t>存在）</w:t>
-            </w:r>
-            <w:r>
-              <w:rPr>
-                <w:rFonts w:hint="eastAsia"/>
-                <w:sz w:val="30"/>
-                <w:szCs w:val="30"/>
-              </w:rPr>
-              <w:t>}</w:t>
+              <w:t xml:space="preserve">   （false：不存在，true:存在）}</w:t>
             </w:r>
           </w:p>
           <w:p>
@@ -1278,8 +1399,8 @@
           </w:p>
         </w:tc>
       </w:tr>
+      <w:bookmarkEnd w:id="3"/>
     </w:tbl>
-    <w:bookmarkEnd w:id="3"/>
     <w:p>
       <w:pPr>
         <w:tabs>
@@ -1335,10 +1456,24 @@
     </w:p>
     <w:tbl>
       <w:tblPr>
-        <w:tblStyle w:val="a3"/>
+        <w:tblStyle w:val="6"/>
         <w:tblW w:w="8660" w:type="dxa"/>
+        <w:tblInd w:w="0" w:type="dxa"/>
+        <w:tblBorders>
+          <w:top w:val="single" w:color="auto" w:sz="4" w:space="0"/>
+          <w:left w:val="single" w:color="auto" w:sz="4" w:space="0"/>
+          <w:bottom w:val="single" w:color="auto" w:sz="4" w:space="0"/>
+          <w:right w:val="single" w:color="auto" w:sz="4" w:space="0"/>
+          <w:insideH w:val="single" w:color="auto" w:sz="4" w:space="0"/>
+          <w:insideV w:val="single" w:color="auto" w:sz="4" w:space="0"/>
+        </w:tblBorders>
         <w:tblLayout w:type="fixed"/>
-        <w:tblLook w:val="04A0"/>
+        <w:tblCellMar>
+          <w:top w:w="0" w:type="dxa"/>
+          <w:left w:w="108" w:type="dxa"/>
+          <w:bottom w:w="0" w:type="dxa"/>
+          <w:right w:w="108" w:type="dxa"/>
+        </w:tblCellMar>
       </w:tblPr>
       <w:tblGrid>
         <w:gridCol w:w="1606"/>
@@ -1346,8 +1481,25 @@
         <w:gridCol w:w="4984"/>
       </w:tblGrid>
       <w:tr>
+        <w:tblPrEx>
+          <w:tblBorders>
+            <w:top w:val="single" w:color="auto" w:sz="4" w:space="0"/>
+            <w:left w:val="single" w:color="auto" w:sz="4" w:space="0"/>
+            <w:bottom w:val="single" w:color="auto" w:sz="4" w:space="0"/>
+            <w:right w:val="single" w:color="auto" w:sz="4" w:space="0"/>
+            <w:insideH w:val="single" w:color="auto" w:sz="4" w:space="0"/>
+            <w:insideV w:val="single" w:color="auto" w:sz="4" w:space="0"/>
+          </w:tblBorders>
+          <w:tblLayout w:type="fixed"/>
+          <w:tblCellMar>
+            <w:top w:w="0" w:type="dxa"/>
+            <w:left w:w="108" w:type="dxa"/>
+            <w:bottom w:w="0" w:type="dxa"/>
+            <w:right w:w="108" w:type="dxa"/>
+          </w:tblCellMar>
+        </w:tblPrEx>
         <w:trPr>
-          <w:trHeight w:val="632"/>
+          <w:trHeight w:val="632" w:hRule="atLeast"/>
         </w:trPr>
         <w:tc>
           <w:tcPr>
@@ -1418,8 +1570,25 @@
         </w:tc>
       </w:tr>
       <w:tr>
+        <w:tblPrEx>
+          <w:tblBorders>
+            <w:top w:val="single" w:color="auto" w:sz="4" w:space="0"/>
+            <w:left w:val="single" w:color="auto" w:sz="4" w:space="0"/>
+            <w:bottom w:val="single" w:color="auto" w:sz="4" w:space="0"/>
+            <w:right w:val="single" w:color="auto" w:sz="4" w:space="0"/>
+            <w:insideH w:val="single" w:color="auto" w:sz="4" w:space="0"/>
+            <w:insideV w:val="single" w:color="auto" w:sz="4" w:space="0"/>
+          </w:tblBorders>
+          <w:tblLayout w:type="fixed"/>
+          <w:tblCellMar>
+            <w:top w:w="0" w:type="dxa"/>
+            <w:left w:w="108" w:type="dxa"/>
+            <w:bottom w:w="0" w:type="dxa"/>
+            <w:right w:w="108" w:type="dxa"/>
+          </w:tblCellMar>
+        </w:tblPrEx>
         <w:trPr>
-          <w:trHeight w:val="632"/>
+          <w:trHeight w:val="632" w:hRule="atLeast"/>
         </w:trPr>
         <w:tc>
           <w:tcPr>
@@ -1487,8 +1656,25 @@
         </w:tc>
       </w:tr>
       <w:tr>
+        <w:tblPrEx>
+          <w:tblBorders>
+            <w:top w:val="single" w:color="auto" w:sz="4" w:space="0"/>
+            <w:left w:val="single" w:color="auto" w:sz="4" w:space="0"/>
+            <w:bottom w:val="single" w:color="auto" w:sz="4" w:space="0"/>
+            <w:right w:val="single" w:color="auto" w:sz="4" w:space="0"/>
+            <w:insideH w:val="single" w:color="auto" w:sz="4" w:space="0"/>
+            <w:insideV w:val="single" w:color="auto" w:sz="4" w:space="0"/>
+          </w:tblBorders>
+          <w:tblLayout w:type="fixed"/>
+          <w:tblCellMar>
+            <w:top w:w="0" w:type="dxa"/>
+            <w:left w:w="108" w:type="dxa"/>
+            <w:bottom w:w="0" w:type="dxa"/>
+            <w:right w:w="108" w:type="dxa"/>
+          </w:tblCellMar>
+        </w:tblPrEx>
         <w:trPr>
-          <w:trHeight w:val="632"/>
+          <w:trHeight w:val="632" w:hRule="atLeast"/>
         </w:trPr>
         <w:tc>
           <w:tcPr>
@@ -1548,8 +1734,25 @@
         </w:tc>
       </w:tr>
       <w:tr>
+        <w:tblPrEx>
+          <w:tblBorders>
+            <w:top w:val="single" w:color="auto" w:sz="4" w:space="0"/>
+            <w:left w:val="single" w:color="auto" w:sz="4" w:space="0"/>
+            <w:bottom w:val="single" w:color="auto" w:sz="4" w:space="0"/>
+            <w:right w:val="single" w:color="auto" w:sz="4" w:space="0"/>
+            <w:insideH w:val="single" w:color="auto" w:sz="4" w:space="0"/>
+            <w:insideV w:val="single" w:color="auto" w:sz="4" w:space="0"/>
+          </w:tblBorders>
+          <w:tblLayout w:type="fixed"/>
+          <w:tblCellMar>
+            <w:top w:w="0" w:type="dxa"/>
+            <w:left w:w="108" w:type="dxa"/>
+            <w:bottom w:w="0" w:type="dxa"/>
+            <w:right w:w="108" w:type="dxa"/>
+          </w:tblCellMar>
+        </w:tblPrEx>
         <w:trPr>
-          <w:trHeight w:val="632"/>
+          <w:trHeight w:val="632" w:hRule="atLeast"/>
         </w:trPr>
         <w:tc>
           <w:tcPr>
@@ -1618,13 +1821,30 @@
         </w:tc>
       </w:tr>
       <w:tr>
+        <w:tblPrEx>
+          <w:tblBorders>
+            <w:top w:val="single" w:color="auto" w:sz="4" w:space="0"/>
+            <w:left w:val="single" w:color="auto" w:sz="4" w:space="0"/>
+            <w:bottom w:val="single" w:color="auto" w:sz="4" w:space="0"/>
+            <w:right w:val="single" w:color="auto" w:sz="4" w:space="0"/>
+            <w:insideH w:val="single" w:color="auto" w:sz="4" w:space="0"/>
+            <w:insideV w:val="single" w:color="auto" w:sz="4" w:space="0"/>
+          </w:tblBorders>
+          <w:tblLayout w:type="fixed"/>
+          <w:tblCellMar>
+            <w:top w:w="0" w:type="dxa"/>
+            <w:left w:w="108" w:type="dxa"/>
+            <w:bottom w:w="0" w:type="dxa"/>
+            <w:right w:w="108" w:type="dxa"/>
+          </w:tblCellMar>
+        </w:tblPrEx>
         <w:trPr>
-          <w:trHeight w:val="642"/>
+          <w:trHeight w:val="642" w:hRule="atLeast"/>
         </w:trPr>
         <w:tc>
           <w:tcPr>
             <w:tcW w:w="1606" w:type="dxa"/>
-            <w:vMerge/>
+            <w:vMerge w:val="continue"/>
           </w:tcPr>
           <w:p>
             <w:pPr>
@@ -1680,13 +1900,30 @@
         </w:tc>
       </w:tr>
       <w:tr>
+        <w:tblPrEx>
+          <w:tblBorders>
+            <w:top w:val="single" w:color="auto" w:sz="4" w:space="0"/>
+            <w:left w:val="single" w:color="auto" w:sz="4" w:space="0"/>
+            <w:bottom w:val="single" w:color="auto" w:sz="4" w:space="0"/>
+            <w:right w:val="single" w:color="auto" w:sz="4" w:space="0"/>
+            <w:insideH w:val="single" w:color="auto" w:sz="4" w:space="0"/>
+            <w:insideV w:val="single" w:color="auto" w:sz="4" w:space="0"/>
+          </w:tblBorders>
+          <w:tblLayout w:type="fixed"/>
+          <w:tblCellMar>
+            <w:top w:w="0" w:type="dxa"/>
+            <w:left w:w="108" w:type="dxa"/>
+            <w:bottom w:w="0" w:type="dxa"/>
+            <w:right w:w="108" w:type="dxa"/>
+          </w:tblCellMar>
+        </w:tblPrEx>
         <w:trPr>
-          <w:trHeight w:val="642"/>
+          <w:trHeight w:val="642" w:hRule="atLeast"/>
         </w:trPr>
         <w:tc>
           <w:tcPr>
             <w:tcW w:w="1606" w:type="dxa"/>
-            <w:vMerge/>
+            <w:vMerge w:val="continue"/>
           </w:tcPr>
           <w:p>
             <w:pPr>
@@ -1804,15 +2041,7 @@
                 <w:sz w:val="30"/>
                 <w:szCs w:val="30"/>
               </w:rPr>
-              <w:t xml:space="preserve">}  </w:t>
-            </w:r>
-            <w:r>
-              <w:rPr>
-                <w:rFonts w:hint="eastAsia"/>
-                <w:sz w:val="30"/>
-                <w:szCs w:val="30"/>
-              </w:rPr>
-              <w:t>四个随机字符</w:t>
+              <w:t>}  四个随机字符</w:t>
             </w:r>
           </w:p>
         </w:tc>
@@ -1854,10 +2083,24 @@
     </w:p>
     <w:tbl>
       <w:tblPr>
-        <w:tblStyle w:val="a3"/>
+        <w:tblStyle w:val="6"/>
         <w:tblW w:w="8660" w:type="dxa"/>
+        <w:tblInd w:w="0" w:type="dxa"/>
+        <w:tblBorders>
+          <w:top w:val="single" w:color="auto" w:sz="4" w:space="0"/>
+          <w:left w:val="single" w:color="auto" w:sz="4" w:space="0"/>
+          <w:bottom w:val="single" w:color="auto" w:sz="4" w:space="0"/>
+          <w:right w:val="single" w:color="auto" w:sz="4" w:space="0"/>
+          <w:insideH w:val="single" w:color="auto" w:sz="4" w:space="0"/>
+          <w:insideV w:val="single" w:color="auto" w:sz="4" w:space="0"/>
+        </w:tblBorders>
         <w:tblLayout w:type="fixed"/>
-        <w:tblLook w:val="04A0"/>
+        <w:tblCellMar>
+          <w:top w:w="0" w:type="dxa"/>
+          <w:left w:w="108" w:type="dxa"/>
+          <w:bottom w:w="0" w:type="dxa"/>
+          <w:right w:w="108" w:type="dxa"/>
+        </w:tblCellMar>
       </w:tblPr>
       <w:tblGrid>
         <w:gridCol w:w="1606"/>
@@ -1865,8 +2108,25 @@
         <w:gridCol w:w="4984"/>
       </w:tblGrid>
       <w:tr>
+        <w:tblPrEx>
+          <w:tblBorders>
+            <w:top w:val="single" w:color="auto" w:sz="4" w:space="0"/>
+            <w:left w:val="single" w:color="auto" w:sz="4" w:space="0"/>
+            <w:bottom w:val="single" w:color="auto" w:sz="4" w:space="0"/>
+            <w:right w:val="single" w:color="auto" w:sz="4" w:space="0"/>
+            <w:insideH w:val="single" w:color="auto" w:sz="4" w:space="0"/>
+            <w:insideV w:val="single" w:color="auto" w:sz="4" w:space="0"/>
+          </w:tblBorders>
+          <w:tblLayout w:type="fixed"/>
+          <w:tblCellMar>
+            <w:top w:w="0" w:type="dxa"/>
+            <w:left w:w="108" w:type="dxa"/>
+            <w:bottom w:w="0" w:type="dxa"/>
+            <w:right w:w="108" w:type="dxa"/>
+          </w:tblCellMar>
+        </w:tblPrEx>
         <w:trPr>
-          <w:trHeight w:val="632"/>
+          <w:trHeight w:val="632" w:hRule="atLeast"/>
         </w:trPr>
         <w:tc>
           <w:tcPr>
@@ -1937,8 +2197,25 @@
         </w:tc>
       </w:tr>
       <w:tr>
+        <w:tblPrEx>
+          <w:tblBorders>
+            <w:top w:val="single" w:color="auto" w:sz="4" w:space="0"/>
+            <w:left w:val="single" w:color="auto" w:sz="4" w:space="0"/>
+            <w:bottom w:val="single" w:color="auto" w:sz="4" w:space="0"/>
+            <w:right w:val="single" w:color="auto" w:sz="4" w:space="0"/>
+            <w:insideH w:val="single" w:color="auto" w:sz="4" w:space="0"/>
+            <w:insideV w:val="single" w:color="auto" w:sz="4" w:space="0"/>
+          </w:tblBorders>
+          <w:tblLayout w:type="fixed"/>
+          <w:tblCellMar>
+            <w:top w:w="0" w:type="dxa"/>
+            <w:left w:w="108" w:type="dxa"/>
+            <w:bottom w:w="0" w:type="dxa"/>
+            <w:right w:w="108" w:type="dxa"/>
+          </w:tblCellMar>
+        </w:tblPrEx>
         <w:trPr>
-          <w:trHeight w:val="632"/>
+          <w:trHeight w:val="632" w:hRule="atLeast"/>
         </w:trPr>
         <w:tc>
           <w:tcPr>
@@ -2006,8 +2283,25 @@
         </w:tc>
       </w:tr>
       <w:tr>
+        <w:tblPrEx>
+          <w:tblBorders>
+            <w:top w:val="single" w:color="auto" w:sz="4" w:space="0"/>
+            <w:left w:val="single" w:color="auto" w:sz="4" w:space="0"/>
+            <w:bottom w:val="single" w:color="auto" w:sz="4" w:space="0"/>
+            <w:right w:val="single" w:color="auto" w:sz="4" w:space="0"/>
+            <w:insideH w:val="single" w:color="auto" w:sz="4" w:space="0"/>
+            <w:insideV w:val="single" w:color="auto" w:sz="4" w:space="0"/>
+          </w:tblBorders>
+          <w:tblLayout w:type="fixed"/>
+          <w:tblCellMar>
+            <w:top w:w="0" w:type="dxa"/>
+            <w:left w:w="108" w:type="dxa"/>
+            <w:bottom w:w="0" w:type="dxa"/>
+            <w:right w:w="108" w:type="dxa"/>
+          </w:tblCellMar>
+        </w:tblPrEx>
         <w:trPr>
-          <w:trHeight w:val="632"/>
+          <w:trHeight w:val="632" w:hRule="atLeast"/>
         </w:trPr>
         <w:tc>
           <w:tcPr>
@@ -2054,15 +2348,7 @@
                 <w:sz w:val="30"/>
                 <w:szCs w:val="30"/>
               </w:rPr>
-              <w:t>u_</w:t>
-            </w:r>
-            <w:r>
-              <w:rPr>
-                <w:rFonts w:hint="eastAsia"/>
-                <w:sz w:val="30"/>
-                <w:szCs w:val="30"/>
-              </w:rPr>
-              <w:t>account</w:t>
+              <w:t>u_account</w:t>
             </w:r>
           </w:p>
         </w:tc>
@@ -2084,13 +2370,30 @@
         </w:tc>
       </w:tr>
       <w:tr>
+        <w:tblPrEx>
+          <w:tblBorders>
+            <w:top w:val="single" w:color="auto" w:sz="4" w:space="0"/>
+            <w:left w:val="single" w:color="auto" w:sz="4" w:space="0"/>
+            <w:bottom w:val="single" w:color="auto" w:sz="4" w:space="0"/>
+            <w:right w:val="single" w:color="auto" w:sz="4" w:space="0"/>
+            <w:insideH w:val="single" w:color="auto" w:sz="4" w:space="0"/>
+            <w:insideV w:val="single" w:color="auto" w:sz="4" w:space="0"/>
+          </w:tblBorders>
+          <w:tblLayout w:type="fixed"/>
+          <w:tblCellMar>
+            <w:top w:w="0" w:type="dxa"/>
+            <w:left w:w="108" w:type="dxa"/>
+            <w:bottom w:w="0" w:type="dxa"/>
+            <w:right w:w="108" w:type="dxa"/>
+          </w:tblCellMar>
+        </w:tblPrEx>
         <w:trPr>
-          <w:trHeight w:val="632"/>
+          <w:trHeight w:val="632" w:hRule="atLeast"/>
         </w:trPr>
         <w:tc>
           <w:tcPr>
             <w:tcW w:w="1606" w:type="dxa"/>
-            <w:vMerge/>
+            <w:vMerge w:val="continue"/>
           </w:tcPr>
           <w:p>
             <w:pPr>
@@ -2124,15 +2427,7 @@
                 <w:sz w:val="30"/>
                 <w:szCs w:val="30"/>
               </w:rPr>
-              <w:t>u_</w:t>
-            </w:r>
-            <w:r>
-              <w:rPr>
-                <w:rFonts w:hint="eastAsia"/>
-                <w:sz w:val="30"/>
-                <w:szCs w:val="30"/>
-              </w:rPr>
-              <w:t>checkNum</w:t>
+              <w:t>u_checkNum</w:t>
             </w:r>
           </w:p>
         </w:tc>
@@ -2154,13 +2449,30 @@
         </w:tc>
       </w:tr>
       <w:tr>
+        <w:tblPrEx>
+          <w:tblBorders>
+            <w:top w:val="single" w:color="auto" w:sz="4" w:space="0"/>
+            <w:left w:val="single" w:color="auto" w:sz="4" w:space="0"/>
+            <w:bottom w:val="single" w:color="auto" w:sz="4" w:space="0"/>
+            <w:right w:val="single" w:color="auto" w:sz="4" w:space="0"/>
+            <w:insideH w:val="single" w:color="auto" w:sz="4" w:space="0"/>
+            <w:insideV w:val="single" w:color="auto" w:sz="4" w:space="0"/>
+          </w:tblBorders>
+          <w:tblLayout w:type="fixed"/>
+          <w:tblCellMar>
+            <w:top w:w="0" w:type="dxa"/>
+            <w:left w:w="108" w:type="dxa"/>
+            <w:bottom w:w="0" w:type="dxa"/>
+            <w:right w:w="108" w:type="dxa"/>
+          </w:tblCellMar>
+        </w:tblPrEx>
         <w:trPr>
-          <w:trHeight w:val="632"/>
+          <w:trHeight w:val="632" w:hRule="atLeast"/>
         </w:trPr>
         <w:tc>
           <w:tcPr>
             <w:tcW w:w="1606" w:type="dxa"/>
-            <w:vMerge/>
+            <w:vMerge w:val="continue"/>
           </w:tcPr>
           <w:p>
             <w:pPr>
@@ -2194,15 +2506,7 @@
                 <w:sz w:val="30"/>
                 <w:szCs w:val="30"/>
               </w:rPr>
-              <w:t>u_</w:t>
-            </w:r>
-            <w:r>
-              <w:rPr>
-                <w:rFonts w:hint="eastAsia"/>
-                <w:sz w:val="30"/>
-                <w:szCs w:val="30"/>
-              </w:rPr>
-              <w:t>password</w:t>
+              <w:t>u_password</w:t>
             </w:r>
           </w:p>
         </w:tc>
@@ -2224,8 +2528,25 @@
         </w:tc>
       </w:tr>
       <w:tr>
+        <w:tblPrEx>
+          <w:tblBorders>
+            <w:top w:val="single" w:color="auto" w:sz="4" w:space="0"/>
+            <w:left w:val="single" w:color="auto" w:sz="4" w:space="0"/>
+            <w:bottom w:val="single" w:color="auto" w:sz="4" w:space="0"/>
+            <w:right w:val="single" w:color="auto" w:sz="4" w:space="0"/>
+            <w:insideH w:val="single" w:color="auto" w:sz="4" w:space="0"/>
+            <w:insideV w:val="single" w:color="auto" w:sz="4" w:space="0"/>
+          </w:tblBorders>
+          <w:tblLayout w:type="fixed"/>
+          <w:tblCellMar>
+            <w:top w:w="0" w:type="dxa"/>
+            <w:left w:w="108" w:type="dxa"/>
+            <w:bottom w:w="0" w:type="dxa"/>
+            <w:right w:w="108" w:type="dxa"/>
+          </w:tblCellMar>
+        </w:tblPrEx>
         <w:trPr>
-          <w:trHeight w:val="632"/>
+          <w:trHeight w:val="632" w:hRule="atLeast"/>
         </w:trPr>
         <w:tc>
           <w:tcPr>
@@ -2294,13 +2615,30 @@
         </w:tc>
       </w:tr>
       <w:tr>
+        <w:tblPrEx>
+          <w:tblBorders>
+            <w:top w:val="single" w:color="auto" w:sz="4" w:space="0"/>
+            <w:left w:val="single" w:color="auto" w:sz="4" w:space="0"/>
+            <w:bottom w:val="single" w:color="auto" w:sz="4" w:space="0"/>
+            <w:right w:val="single" w:color="auto" w:sz="4" w:space="0"/>
+            <w:insideH w:val="single" w:color="auto" w:sz="4" w:space="0"/>
+            <w:insideV w:val="single" w:color="auto" w:sz="4" w:space="0"/>
+          </w:tblBorders>
+          <w:tblLayout w:type="fixed"/>
+          <w:tblCellMar>
+            <w:top w:w="0" w:type="dxa"/>
+            <w:left w:w="108" w:type="dxa"/>
+            <w:bottom w:w="0" w:type="dxa"/>
+            <w:right w:w="108" w:type="dxa"/>
+          </w:tblCellMar>
+        </w:tblPrEx>
         <w:trPr>
-          <w:trHeight w:val="642"/>
+          <w:trHeight w:val="642" w:hRule="atLeast"/>
         </w:trPr>
         <w:tc>
           <w:tcPr>
             <w:tcW w:w="1606" w:type="dxa"/>
-            <w:vMerge/>
+            <w:vMerge w:val="continue"/>
           </w:tcPr>
           <w:p>
             <w:pPr>
@@ -2356,13 +2694,30 @@
         </w:tc>
       </w:tr>
       <w:tr>
+        <w:tblPrEx>
+          <w:tblBorders>
+            <w:top w:val="single" w:color="auto" w:sz="4" w:space="0"/>
+            <w:left w:val="single" w:color="auto" w:sz="4" w:space="0"/>
+            <w:bottom w:val="single" w:color="auto" w:sz="4" w:space="0"/>
+            <w:right w:val="single" w:color="auto" w:sz="4" w:space="0"/>
+            <w:insideH w:val="single" w:color="auto" w:sz="4" w:space="0"/>
+            <w:insideV w:val="single" w:color="auto" w:sz="4" w:space="0"/>
+          </w:tblBorders>
+          <w:tblLayout w:type="fixed"/>
+          <w:tblCellMar>
+            <w:top w:w="0" w:type="dxa"/>
+            <w:left w:w="108" w:type="dxa"/>
+            <w:bottom w:w="0" w:type="dxa"/>
+            <w:right w:w="108" w:type="dxa"/>
+          </w:tblCellMar>
+        </w:tblPrEx>
         <w:trPr>
-          <w:trHeight w:val="642"/>
+          <w:trHeight w:val="642" w:hRule="atLeast"/>
         </w:trPr>
         <w:tc>
           <w:tcPr>
             <w:tcW w:w="1606" w:type="dxa"/>
-            <w:vMerge/>
+            <w:vMerge w:val="continue"/>
           </w:tcPr>
           <w:p>
             <w:pPr>
@@ -2446,15 +2801,7 @@
                 <w:sz w:val="30"/>
                 <w:szCs w:val="30"/>
               </w:rPr>
-              <w:t xml:space="preserve"> u_</w:t>
-            </w:r>
-            <w:r>
-              <w:rPr>
-                <w:rFonts w:hint="eastAsia"/>
-                <w:sz w:val="30"/>
-                <w:szCs w:val="30"/>
-              </w:rPr>
-              <w:t>account</w:t>
+              <w:t xml:space="preserve"> u_account</w:t>
             </w:r>
             <w:r>
               <w:rPr>
@@ -2518,26 +2865,8 @@
                 <w:sz w:val="30"/>
                 <w:szCs w:val="30"/>
               </w:rPr>
-              <w:t>"</w:t>
-            </w:r>
-            <w:r>
-              <w:rPr>
-                <w:rFonts w:hint="eastAsia"/>
-                <w:sz w:val="30"/>
-                <w:szCs w:val="30"/>
-              </w:rPr>
-              <w:t xml:space="preserve"> u_</w:t>
-            </w:r>
-            <w:r>
-              <w:rPr>
-                <w:rFonts w:hint="eastAsia"/>
-                <w:sz w:val="30"/>
-                <w:szCs w:val="30"/>
-              </w:rPr>
-              <w:t>token":"qw12324fdsfd"</w:t>
-            </w:r>
-            <w:bookmarkStart w:id="6" w:name="_GoBack"/>
-            <w:bookmarkEnd w:id="6"/>
+              <w:t>" u_token":"qw12324fdsfd"</w:t>
+            </w:r>
           </w:p>
           <w:p>
             <w:pPr>
@@ -2563,6 +2892,1046 @@
     </w:tbl>
     <w:p>
       <w:pPr>
+        <w:tabs>
+          <w:tab w:val="left" w:pos="1273"/>
+        </w:tabs>
+        <w:rPr>
+          <w:sz w:val="30"/>
+          <w:szCs w:val="30"/>
+        </w:rPr>
+      </w:pPr>
+    </w:p>
+    <w:p>
+      <w:pPr>
+        <w:numPr>
+          <w:ilvl w:val="0"/>
+          <w:numId w:val="1"/>
+        </w:numPr>
+        <w:tabs>
+          <w:tab w:val="left" w:pos="1273"/>
+        </w:tabs>
+        <w:rPr>
+          <w:sz w:val="30"/>
+          <w:szCs w:val="30"/>
+        </w:rPr>
+      </w:pPr>
+      <w:r>
+        <w:rPr>
+          <w:rFonts w:hint="eastAsia"/>
+          <w:sz w:val="30"/>
+          <w:szCs w:val="30"/>
+          <w:lang w:eastAsia="zh-CN"/>
+        </w:rPr>
+        <w:t>首页推荐类型（四条数据）</w:t>
+      </w:r>
+    </w:p>
+    <w:tbl>
+      <w:tblPr>
+        <w:tblStyle w:val="6"/>
+        <w:tblW w:w="8660" w:type="dxa"/>
+        <w:tblInd w:w="0" w:type="dxa"/>
+        <w:tblBorders>
+          <w:top w:val="single" w:color="auto" w:sz="4" w:space="0"/>
+          <w:left w:val="single" w:color="auto" w:sz="4" w:space="0"/>
+          <w:bottom w:val="single" w:color="auto" w:sz="4" w:space="0"/>
+          <w:right w:val="single" w:color="auto" w:sz="4" w:space="0"/>
+          <w:insideH w:val="single" w:color="auto" w:sz="4" w:space="0"/>
+          <w:insideV w:val="single" w:color="auto" w:sz="4" w:space="0"/>
+        </w:tblBorders>
+        <w:tblLayout w:type="fixed"/>
+        <w:tblCellMar>
+          <w:top w:w="0" w:type="dxa"/>
+          <w:left w:w="108" w:type="dxa"/>
+          <w:bottom w:w="0" w:type="dxa"/>
+          <w:right w:w="108" w:type="dxa"/>
+        </w:tblCellMar>
+      </w:tblPr>
+      <w:tblGrid>
+        <w:gridCol w:w="1606"/>
+        <w:gridCol w:w="2070"/>
+        <w:gridCol w:w="4984"/>
+      </w:tblGrid>
+      <w:tr>
+        <w:tblPrEx>
+          <w:tblBorders>
+            <w:top w:val="single" w:color="auto" w:sz="4" w:space="0"/>
+            <w:left w:val="single" w:color="auto" w:sz="4" w:space="0"/>
+            <w:bottom w:val="single" w:color="auto" w:sz="4" w:space="0"/>
+            <w:right w:val="single" w:color="auto" w:sz="4" w:space="0"/>
+            <w:insideH w:val="single" w:color="auto" w:sz="4" w:space="0"/>
+            <w:insideV w:val="single" w:color="auto" w:sz="4" w:space="0"/>
+          </w:tblBorders>
+          <w:tblLayout w:type="fixed"/>
+          <w:tblCellMar>
+            <w:top w:w="0" w:type="dxa"/>
+            <w:left w:w="108" w:type="dxa"/>
+            <w:bottom w:w="0" w:type="dxa"/>
+            <w:right w:w="108" w:type="dxa"/>
+          </w:tblCellMar>
+        </w:tblPrEx>
+        <w:trPr>
+          <w:trHeight w:val="632" w:hRule="atLeast"/>
+        </w:trPr>
+        <w:tc>
+          <w:tcPr>
+            <w:tcW w:w="1606" w:type="dxa"/>
+            <w:shd w:val="clear" w:color="auto" w:fill="92D050"/>
+          </w:tcPr>
+          <w:p>
+            <w:pPr>
+              <w:tabs>
+                <w:tab w:val="left" w:pos="1273"/>
+              </w:tabs>
+              <w:rPr>
+                <w:sz w:val="30"/>
+                <w:szCs w:val="30"/>
+              </w:rPr>
+            </w:pPr>
+            <w:r>
+              <w:rPr>
+                <w:rFonts w:hint="eastAsia"/>
+                <w:sz w:val="30"/>
+                <w:szCs w:val="30"/>
+              </w:rPr>
+              <w:t>接口名</w:t>
+            </w:r>
+          </w:p>
+        </w:tc>
+        <w:tc>
+          <w:tcPr>
+            <w:tcW w:w="2070" w:type="dxa"/>
+            <w:shd w:val="clear" w:color="auto" w:fill="92D050"/>
+          </w:tcPr>
+          <w:p>
+            <w:pPr>
+              <w:tabs>
+                <w:tab w:val="left" w:pos="1273"/>
+              </w:tabs>
+              <w:rPr>
+                <w:rFonts w:hint="eastAsia" w:eastAsiaTheme="minorEastAsia"/>
+                <w:sz w:val="30"/>
+                <w:szCs w:val="30"/>
+                <w:lang w:val="en-US" w:eastAsia="zh-CN"/>
+              </w:rPr>
+            </w:pPr>
+            <w:r>
+              <w:rPr>
+                <w:rFonts w:hint="eastAsia"/>
+                <w:sz w:val="30"/>
+                <w:szCs w:val="30"/>
+                <w:lang w:val="en-US" w:eastAsia="zh-CN"/>
+              </w:rPr>
+              <w:t>getPopType</w:t>
+            </w:r>
+          </w:p>
+        </w:tc>
+        <w:tc>
+          <w:tcPr>
+            <w:tcW w:w="4984" w:type="dxa"/>
+            <w:shd w:val="clear" w:color="auto" w:fill="92D050"/>
+          </w:tcPr>
+          <w:p>
+            <w:pPr>
+              <w:tabs>
+                <w:tab w:val="left" w:pos="1273"/>
+              </w:tabs>
+              <w:rPr>
+                <w:rFonts w:hint="eastAsia" w:eastAsiaTheme="minorEastAsia"/>
+                <w:sz w:val="30"/>
+                <w:szCs w:val="30"/>
+                <w:lang w:val="en-US" w:eastAsia="zh-CN"/>
+              </w:rPr>
+            </w:pPr>
+            <w:r>
+              <w:rPr>
+                <w:rFonts w:hint="eastAsia"/>
+                <w:sz w:val="30"/>
+                <w:szCs w:val="30"/>
+                <w:lang w:val="en-US" w:eastAsia="zh-CN"/>
+              </w:rPr>
+              <w:t xml:space="preserve"> （获取当前最流行的产品类型）</w:t>
+            </w:r>
+          </w:p>
+        </w:tc>
+      </w:tr>
+      <w:tr>
+        <w:tblPrEx>
+          <w:tblBorders>
+            <w:top w:val="single" w:color="auto" w:sz="4" w:space="0"/>
+            <w:left w:val="single" w:color="auto" w:sz="4" w:space="0"/>
+            <w:bottom w:val="single" w:color="auto" w:sz="4" w:space="0"/>
+            <w:right w:val="single" w:color="auto" w:sz="4" w:space="0"/>
+            <w:insideH w:val="single" w:color="auto" w:sz="4" w:space="0"/>
+            <w:insideV w:val="single" w:color="auto" w:sz="4" w:space="0"/>
+          </w:tblBorders>
+          <w:tblLayout w:type="fixed"/>
+          <w:tblCellMar>
+            <w:top w:w="0" w:type="dxa"/>
+            <w:left w:w="108" w:type="dxa"/>
+            <w:bottom w:w="0" w:type="dxa"/>
+            <w:right w:w="108" w:type="dxa"/>
+          </w:tblCellMar>
+        </w:tblPrEx>
+        <w:trPr>
+          <w:trHeight w:val="632" w:hRule="atLeast"/>
+        </w:trPr>
+        <w:tc>
+          <w:tcPr>
+            <w:tcW w:w="1606" w:type="dxa"/>
+          </w:tcPr>
+          <w:p>
+            <w:pPr>
+              <w:tabs>
+                <w:tab w:val="left" w:pos="1273"/>
+              </w:tabs>
+              <w:rPr>
+                <w:sz w:val="30"/>
+                <w:szCs w:val="30"/>
+              </w:rPr>
+            </w:pPr>
+            <w:r>
+              <w:rPr>
+                <w:rFonts w:hint="eastAsia"/>
+                <w:sz w:val="30"/>
+                <w:szCs w:val="30"/>
+              </w:rPr>
+              <w:t>请求方式</w:t>
+            </w:r>
+          </w:p>
+        </w:tc>
+        <w:tc>
+          <w:tcPr>
+            <w:tcW w:w="2070" w:type="dxa"/>
+          </w:tcPr>
+          <w:p>
+            <w:pPr>
+              <w:tabs>
+                <w:tab w:val="left" w:pos="1273"/>
+              </w:tabs>
+              <w:rPr>
+                <w:rFonts w:hint="eastAsia" w:eastAsiaTheme="minorEastAsia"/>
+                <w:sz w:val="30"/>
+                <w:szCs w:val="30"/>
+                <w:lang w:val="en-US" w:eastAsia="zh-CN"/>
+              </w:rPr>
+            </w:pPr>
+            <w:r>
+              <w:rPr>
+                <w:rFonts w:hint="eastAsia"/>
+                <w:sz w:val="30"/>
+                <w:szCs w:val="30"/>
+                <w:lang w:val="en-US" w:eastAsia="zh-CN"/>
+              </w:rPr>
+              <w:t>post</w:t>
+            </w:r>
+          </w:p>
+        </w:tc>
+        <w:tc>
+          <w:tcPr>
+            <w:tcW w:w="4984" w:type="dxa"/>
+          </w:tcPr>
+          <w:p>
+            <w:pPr>
+              <w:tabs>
+                <w:tab w:val="left" w:pos="1273"/>
+              </w:tabs>
+              <w:rPr>
+                <w:sz w:val="30"/>
+                <w:szCs w:val="30"/>
+              </w:rPr>
+            </w:pPr>
+          </w:p>
+        </w:tc>
+      </w:tr>
+      <w:tr>
+        <w:tblPrEx>
+          <w:tblBorders>
+            <w:top w:val="single" w:color="auto" w:sz="4" w:space="0"/>
+            <w:left w:val="single" w:color="auto" w:sz="4" w:space="0"/>
+            <w:bottom w:val="single" w:color="auto" w:sz="4" w:space="0"/>
+            <w:right w:val="single" w:color="auto" w:sz="4" w:space="0"/>
+            <w:insideH w:val="single" w:color="auto" w:sz="4" w:space="0"/>
+            <w:insideV w:val="single" w:color="auto" w:sz="4" w:space="0"/>
+          </w:tblBorders>
+          <w:tblLayout w:type="fixed"/>
+          <w:tblCellMar>
+            <w:top w:w="0" w:type="dxa"/>
+            <w:left w:w="108" w:type="dxa"/>
+            <w:bottom w:w="0" w:type="dxa"/>
+            <w:right w:w="108" w:type="dxa"/>
+          </w:tblCellMar>
+        </w:tblPrEx>
+        <w:trPr>
+          <w:trHeight w:val="632" w:hRule="atLeast"/>
+        </w:trPr>
+        <w:tc>
+          <w:tcPr>
+            <w:tcW w:w="1606" w:type="dxa"/>
+            <w:vMerge w:val="restart"/>
+          </w:tcPr>
+          <w:p>
+            <w:pPr>
+              <w:tabs>
+                <w:tab w:val="left" w:pos="1273"/>
+              </w:tabs>
+              <w:rPr>
+                <w:sz w:val="30"/>
+                <w:szCs w:val="30"/>
+              </w:rPr>
+            </w:pPr>
+            <w:r>
+              <w:rPr>
+                <w:rFonts w:hint="eastAsia"/>
+                <w:sz w:val="30"/>
+                <w:szCs w:val="30"/>
+              </w:rPr>
+              <w:t>请求参数</w:t>
+            </w:r>
+          </w:p>
+        </w:tc>
+        <w:tc>
+          <w:tcPr>
+            <w:tcW w:w="2070" w:type="dxa"/>
+          </w:tcPr>
+          <w:p>
+            <w:pPr>
+              <w:tabs>
+                <w:tab w:val="left" w:pos="1273"/>
+              </w:tabs>
+              <w:rPr>
+                <w:sz w:val="30"/>
+                <w:szCs w:val="30"/>
+              </w:rPr>
+            </w:pPr>
+            <w:r>
+              <w:rPr>
+                <w:rFonts w:hint="eastAsia"/>
+                <w:sz w:val="30"/>
+                <w:szCs w:val="30"/>
+              </w:rPr>
+              <w:t>u_account</w:t>
+            </w:r>
+          </w:p>
+        </w:tc>
+        <w:tc>
+          <w:tcPr>
+            <w:tcW w:w="4984" w:type="dxa"/>
+          </w:tcPr>
+          <w:p>
+            <w:pPr>
+              <w:tabs>
+                <w:tab w:val="left" w:pos="1273"/>
+              </w:tabs>
+              <w:rPr>
+                <w:sz w:val="30"/>
+                <w:szCs w:val="30"/>
+              </w:rPr>
+            </w:pPr>
+          </w:p>
+        </w:tc>
+      </w:tr>
+      <w:tr>
+        <w:tblPrEx>
+          <w:tblBorders>
+            <w:top w:val="single" w:color="auto" w:sz="4" w:space="0"/>
+            <w:left w:val="single" w:color="auto" w:sz="4" w:space="0"/>
+            <w:bottom w:val="single" w:color="auto" w:sz="4" w:space="0"/>
+            <w:right w:val="single" w:color="auto" w:sz="4" w:space="0"/>
+            <w:insideH w:val="single" w:color="auto" w:sz="4" w:space="0"/>
+            <w:insideV w:val="single" w:color="auto" w:sz="4" w:space="0"/>
+          </w:tblBorders>
+          <w:tblLayout w:type="fixed"/>
+          <w:tblCellMar>
+            <w:top w:w="0" w:type="dxa"/>
+            <w:left w:w="108" w:type="dxa"/>
+            <w:bottom w:w="0" w:type="dxa"/>
+            <w:right w:w="108" w:type="dxa"/>
+          </w:tblCellMar>
+        </w:tblPrEx>
+        <w:trPr>
+          <w:trHeight w:val="632" w:hRule="atLeast"/>
+        </w:trPr>
+        <w:tc>
+          <w:tcPr>
+            <w:tcW w:w="1606" w:type="dxa"/>
+            <w:vMerge w:val="continue"/>
+          </w:tcPr>
+          <w:p>
+            <w:pPr>
+              <w:tabs>
+                <w:tab w:val="left" w:pos="1273"/>
+              </w:tabs>
+              <w:rPr>
+                <w:sz w:val="30"/>
+                <w:szCs w:val="30"/>
+              </w:rPr>
+            </w:pPr>
+          </w:p>
+        </w:tc>
+        <w:tc>
+          <w:tcPr>
+            <w:tcW w:w="2070" w:type="dxa"/>
+          </w:tcPr>
+          <w:p>
+            <w:pPr>
+              <w:tabs>
+                <w:tab w:val="left" w:pos="1273"/>
+              </w:tabs>
+              <w:rPr>
+                <w:sz w:val="30"/>
+                <w:szCs w:val="30"/>
+              </w:rPr>
+            </w:pPr>
+            <w:r>
+              <w:rPr>
+                <w:rFonts w:hint="eastAsia"/>
+                <w:sz w:val="30"/>
+                <w:szCs w:val="30"/>
+              </w:rPr>
+              <w:t>u_</w:t>
+            </w:r>
+            <w:r>
+              <w:rPr>
+                <w:rFonts w:hint="eastAsia"/>
+                <w:sz w:val="30"/>
+                <w:szCs w:val="30"/>
+                <w:lang w:val="en-US" w:eastAsia="zh-CN"/>
+              </w:rPr>
+              <w:t>token</w:t>
+            </w:r>
+          </w:p>
+        </w:tc>
+        <w:tc>
+          <w:tcPr>
+            <w:tcW w:w="4984" w:type="dxa"/>
+          </w:tcPr>
+          <w:p>
+            <w:pPr>
+              <w:tabs>
+                <w:tab w:val="left" w:pos="1273"/>
+              </w:tabs>
+              <w:rPr>
+                <w:sz w:val="30"/>
+                <w:szCs w:val="30"/>
+              </w:rPr>
+            </w:pPr>
+          </w:p>
+        </w:tc>
+      </w:tr>
+      <w:tr>
+        <w:tblPrEx>
+          <w:tblBorders>
+            <w:top w:val="single" w:color="auto" w:sz="4" w:space="0"/>
+            <w:left w:val="single" w:color="auto" w:sz="4" w:space="0"/>
+            <w:bottom w:val="single" w:color="auto" w:sz="4" w:space="0"/>
+            <w:right w:val="single" w:color="auto" w:sz="4" w:space="0"/>
+            <w:insideH w:val="single" w:color="auto" w:sz="4" w:space="0"/>
+            <w:insideV w:val="single" w:color="auto" w:sz="4" w:space="0"/>
+          </w:tblBorders>
+          <w:tblLayout w:type="fixed"/>
+          <w:tblCellMar>
+            <w:top w:w="0" w:type="dxa"/>
+            <w:left w:w="108" w:type="dxa"/>
+            <w:bottom w:w="0" w:type="dxa"/>
+            <w:right w:w="108" w:type="dxa"/>
+          </w:tblCellMar>
+        </w:tblPrEx>
+        <w:trPr>
+          <w:trHeight w:val="632" w:hRule="atLeast"/>
+        </w:trPr>
+        <w:tc>
+          <w:tcPr>
+            <w:tcW w:w="1606" w:type="dxa"/>
+            <w:vMerge w:val="restart"/>
+          </w:tcPr>
+          <w:p>
+            <w:pPr>
+              <w:tabs>
+                <w:tab w:val="left" w:pos="1273"/>
+              </w:tabs>
+              <w:rPr>
+                <w:sz w:val="30"/>
+                <w:szCs w:val="30"/>
+              </w:rPr>
+            </w:pPr>
+            <w:r>
+              <w:rPr>
+                <w:rFonts w:hint="eastAsia"/>
+                <w:sz w:val="30"/>
+                <w:szCs w:val="30"/>
+              </w:rPr>
+              <w:t>返回参数</w:t>
+            </w:r>
+          </w:p>
+        </w:tc>
+        <w:tc>
+          <w:tcPr>
+            <w:tcW w:w="2070" w:type="dxa"/>
+          </w:tcPr>
+          <w:p>
+            <w:pPr>
+              <w:tabs>
+                <w:tab w:val="left" w:pos="1273"/>
+              </w:tabs>
+              <w:rPr>
+                <w:sz w:val="30"/>
+                <w:szCs w:val="30"/>
+              </w:rPr>
+            </w:pPr>
+            <w:r>
+              <w:rPr>
+                <w:rFonts w:hint="eastAsia"/>
+                <w:sz w:val="30"/>
+                <w:szCs w:val="30"/>
+              </w:rPr>
+              <w:t>status</w:t>
+            </w:r>
+          </w:p>
+        </w:tc>
+        <w:tc>
+          <w:tcPr>
+            <w:tcW w:w="4984" w:type="dxa"/>
+          </w:tcPr>
+          <w:p>
+            <w:pPr>
+              <w:tabs>
+                <w:tab w:val="left" w:pos="1273"/>
+              </w:tabs>
+              <w:rPr>
+                <w:sz w:val="30"/>
+                <w:szCs w:val="30"/>
+              </w:rPr>
+            </w:pPr>
+          </w:p>
+        </w:tc>
+      </w:tr>
+      <w:tr>
+        <w:tblPrEx>
+          <w:tblBorders>
+            <w:top w:val="single" w:color="auto" w:sz="4" w:space="0"/>
+            <w:left w:val="single" w:color="auto" w:sz="4" w:space="0"/>
+            <w:bottom w:val="single" w:color="auto" w:sz="4" w:space="0"/>
+            <w:right w:val="single" w:color="auto" w:sz="4" w:space="0"/>
+            <w:insideH w:val="single" w:color="auto" w:sz="4" w:space="0"/>
+            <w:insideV w:val="single" w:color="auto" w:sz="4" w:space="0"/>
+          </w:tblBorders>
+          <w:tblLayout w:type="fixed"/>
+          <w:tblCellMar>
+            <w:top w:w="0" w:type="dxa"/>
+            <w:left w:w="108" w:type="dxa"/>
+            <w:bottom w:w="0" w:type="dxa"/>
+            <w:right w:w="108" w:type="dxa"/>
+          </w:tblCellMar>
+        </w:tblPrEx>
+        <w:trPr>
+          <w:trHeight w:val="642" w:hRule="atLeast"/>
+        </w:trPr>
+        <w:tc>
+          <w:tcPr>
+            <w:tcW w:w="1606" w:type="dxa"/>
+            <w:vMerge w:val="continue"/>
+          </w:tcPr>
+          <w:p>
+            <w:pPr>
+              <w:tabs>
+                <w:tab w:val="left" w:pos="1273"/>
+              </w:tabs>
+              <w:rPr>
+                <w:sz w:val="30"/>
+                <w:szCs w:val="30"/>
+              </w:rPr>
+            </w:pPr>
+          </w:p>
+        </w:tc>
+        <w:tc>
+          <w:tcPr>
+            <w:tcW w:w="2070" w:type="dxa"/>
+          </w:tcPr>
+          <w:p>
+            <w:pPr>
+              <w:tabs>
+                <w:tab w:val="left" w:pos="1273"/>
+              </w:tabs>
+              <w:rPr>
+                <w:sz w:val="30"/>
+                <w:szCs w:val="30"/>
+              </w:rPr>
+            </w:pPr>
+            <w:r>
+              <w:rPr>
+                <w:rFonts w:hint="eastAsia"/>
+                <w:sz w:val="30"/>
+                <w:szCs w:val="30"/>
+              </w:rPr>
+              <w:t>message</w:t>
+            </w:r>
+          </w:p>
+        </w:tc>
+        <w:tc>
+          <w:tcPr>
+            <w:tcW w:w="4984" w:type="dxa"/>
+          </w:tcPr>
+          <w:p>
+            <w:pPr>
+              <w:tabs>
+                <w:tab w:val="left" w:pos="1273"/>
+              </w:tabs>
+              <w:rPr>
+                <w:sz w:val="30"/>
+                <w:szCs w:val="30"/>
+              </w:rPr>
+            </w:pPr>
+          </w:p>
+        </w:tc>
+      </w:tr>
+      <w:tr>
+        <w:tblPrEx>
+          <w:tblBorders>
+            <w:top w:val="single" w:color="auto" w:sz="4" w:space="0"/>
+            <w:left w:val="single" w:color="auto" w:sz="4" w:space="0"/>
+            <w:bottom w:val="single" w:color="auto" w:sz="4" w:space="0"/>
+            <w:right w:val="single" w:color="auto" w:sz="4" w:space="0"/>
+            <w:insideH w:val="single" w:color="auto" w:sz="4" w:space="0"/>
+            <w:insideV w:val="single" w:color="auto" w:sz="4" w:space="0"/>
+          </w:tblBorders>
+          <w:tblLayout w:type="fixed"/>
+          <w:tblCellMar>
+            <w:top w:w="0" w:type="dxa"/>
+            <w:left w:w="108" w:type="dxa"/>
+            <w:bottom w:w="0" w:type="dxa"/>
+            <w:right w:w="108" w:type="dxa"/>
+          </w:tblCellMar>
+        </w:tblPrEx>
+        <w:trPr>
+          <w:trHeight w:val="642" w:hRule="atLeast"/>
+        </w:trPr>
+        <w:tc>
+          <w:tcPr>
+            <w:tcW w:w="1606" w:type="dxa"/>
+            <w:vMerge w:val="continue"/>
+          </w:tcPr>
+          <w:p>
+            <w:pPr>
+              <w:tabs>
+                <w:tab w:val="left" w:pos="1273"/>
+              </w:tabs>
+              <w:rPr>
+                <w:sz w:val="30"/>
+                <w:szCs w:val="30"/>
+              </w:rPr>
+            </w:pPr>
+          </w:p>
+        </w:tc>
+        <w:tc>
+          <w:tcPr>
+            <w:tcW w:w="2070" w:type="dxa"/>
+          </w:tcPr>
+          <w:p>
+            <w:pPr>
+              <w:tabs>
+                <w:tab w:val="left" w:pos="1273"/>
+              </w:tabs>
+              <w:rPr>
+                <w:sz w:val="30"/>
+                <w:szCs w:val="30"/>
+              </w:rPr>
+            </w:pPr>
+            <w:r>
+              <w:rPr>
+                <w:rFonts w:hint="eastAsia"/>
+                <w:sz w:val="30"/>
+                <w:szCs w:val="30"/>
+              </w:rPr>
+              <w:t>data</w:t>
+            </w:r>
+          </w:p>
+        </w:tc>
+        <w:tc>
+          <w:tcPr>
+            <w:tcW w:w="4984" w:type="dxa"/>
+          </w:tcPr>
+          <w:p>
+            <w:pPr>
+              <w:tabs>
+                <w:tab w:val="left" w:pos="1273"/>
+              </w:tabs>
+              <w:rPr>
+                <w:rFonts w:hint="eastAsia"/>
+                <w:sz w:val="30"/>
+                <w:szCs w:val="30"/>
+                <w:lang w:val="en-US" w:eastAsia="zh-CN"/>
+              </w:rPr>
+            </w:pPr>
+            <w:r>
+              <w:rPr>
+                <w:rFonts w:hint="eastAsia"/>
+                <w:sz w:val="30"/>
+                <w:szCs w:val="30"/>
+                <w:lang w:val="en-US" w:eastAsia="zh-CN"/>
+              </w:rPr>
+              <w:t>[</w:t>
+            </w:r>
+            <w:r>
+              <w:rPr>
+                <w:rFonts w:hint="eastAsia"/>
+                <w:sz w:val="30"/>
+                <w:szCs w:val="30"/>
+              </w:rPr>
+              <w:t>{</w:t>
+            </w:r>
+            <w:r>
+              <w:rPr>
+                <w:rFonts w:hint="eastAsia"/>
+                <w:sz w:val="30"/>
+                <w:szCs w:val="30"/>
+              </w:rPr>
+              <w:br w:type="textWrapping"/>
+            </w:r>
+            <w:r>
+              <w:rPr>
+                <w:rFonts w:hint="eastAsia"/>
+                <w:sz w:val="30"/>
+                <w:szCs w:val="30"/>
+                <w:lang w:val="en-US" w:eastAsia="zh-CN"/>
+              </w:rPr>
+              <w:t xml:space="preserve">gt_id: </w:t>
+            </w:r>
+            <w:r>
+              <w:rPr>
+                <w:rFonts w:hint="default"/>
+                <w:sz w:val="30"/>
+                <w:szCs w:val="30"/>
+                <w:lang w:val="en-US" w:eastAsia="zh-CN"/>
+              </w:rPr>
+              <w:t>“</w:t>
+            </w:r>
+            <w:r>
+              <w:rPr>
+                <w:rFonts w:hint="eastAsia"/>
+                <w:sz w:val="30"/>
+                <w:szCs w:val="30"/>
+                <w:lang w:val="en-US" w:eastAsia="zh-CN"/>
+              </w:rPr>
+              <w:t>1</w:t>
+            </w:r>
+            <w:r>
+              <w:rPr>
+                <w:rFonts w:hint="default"/>
+                <w:sz w:val="30"/>
+                <w:szCs w:val="30"/>
+                <w:lang w:val="en-US" w:eastAsia="zh-CN"/>
+              </w:rPr>
+              <w:t>”</w:t>
+            </w:r>
+            <w:r>
+              <w:rPr>
+                <w:rFonts w:hint="eastAsia"/>
+                <w:sz w:val="30"/>
+                <w:szCs w:val="30"/>
+                <w:lang w:val="en-US" w:eastAsia="zh-CN"/>
+              </w:rPr>
+              <w:t>,</w:t>
+            </w:r>
+          </w:p>
+          <w:p>
+            <w:pPr>
+              <w:tabs>
+                <w:tab w:val="left" w:pos="1273"/>
+              </w:tabs>
+              <w:rPr>
+                <w:rFonts w:hint="eastAsia"/>
+                <w:sz w:val="30"/>
+                <w:szCs w:val="30"/>
+                <w:lang w:val="en-US" w:eastAsia="zh-CN"/>
+              </w:rPr>
+            </w:pPr>
+            <w:r>
+              <w:rPr>
+                <w:rFonts w:hint="eastAsia"/>
+                <w:sz w:val="30"/>
+                <w:szCs w:val="30"/>
+                <w:lang w:val="en-US" w:eastAsia="zh-CN"/>
+              </w:rPr>
+              <w:t>gt_name:</w:t>
+            </w:r>
+            <w:r>
+              <w:rPr>
+                <w:rFonts w:hint="default"/>
+                <w:sz w:val="30"/>
+                <w:szCs w:val="30"/>
+                <w:lang w:val="en-US" w:eastAsia="zh-CN"/>
+              </w:rPr>
+              <w:t>”</w:t>
+            </w:r>
+            <w:r>
+              <w:rPr>
+                <w:rFonts w:hint="eastAsia"/>
+                <w:sz w:val="30"/>
+                <w:szCs w:val="30"/>
+                <w:lang w:val="en-US" w:eastAsia="zh-CN"/>
+              </w:rPr>
+              <w:t>初冬新品</w:t>
+            </w:r>
+            <w:r>
+              <w:rPr>
+                <w:rFonts w:hint="default"/>
+                <w:sz w:val="30"/>
+                <w:szCs w:val="30"/>
+                <w:lang w:val="en-US" w:eastAsia="zh-CN"/>
+              </w:rPr>
+              <w:t>”</w:t>
+            </w:r>
+            <w:r>
+              <w:rPr>
+                <w:rFonts w:hint="eastAsia"/>
+                <w:sz w:val="30"/>
+                <w:szCs w:val="30"/>
+                <w:lang w:val="en-US" w:eastAsia="zh-CN"/>
+              </w:rPr>
+              <w:t>,</w:t>
+            </w:r>
+            <w:r>
+              <w:rPr>
+                <w:rFonts w:hint="eastAsia"/>
+                <w:sz w:val="30"/>
+                <w:szCs w:val="30"/>
+                <w:lang w:val="en-US" w:eastAsia="zh-CN"/>
+              </w:rPr>
+              <w:br w:type="textWrapping"/>
+            </w:r>
+            <w:r>
+              <w:rPr>
+                <w:rFonts w:hint="eastAsia"/>
+                <w:sz w:val="30"/>
+                <w:szCs w:val="30"/>
+                <w:lang w:val="en-US" w:eastAsia="zh-CN"/>
+              </w:rPr>
+              <w:t>gt_status:</w:t>
+            </w:r>
+            <w:r>
+              <w:rPr>
+                <w:rFonts w:hint="default"/>
+                <w:sz w:val="30"/>
+                <w:szCs w:val="30"/>
+                <w:lang w:val="en-US" w:eastAsia="zh-CN"/>
+              </w:rPr>
+              <w:t>”</w:t>
+            </w:r>
+            <w:r>
+              <w:rPr>
+                <w:rFonts w:hint="eastAsia"/>
+                <w:sz w:val="30"/>
+                <w:szCs w:val="30"/>
+                <w:lang w:val="en-US" w:eastAsia="zh-CN"/>
+              </w:rPr>
+              <w:t>0</w:t>
+            </w:r>
+            <w:r>
+              <w:rPr>
+                <w:rFonts w:hint="default"/>
+                <w:sz w:val="30"/>
+                <w:szCs w:val="30"/>
+                <w:lang w:val="en-US" w:eastAsia="zh-CN"/>
+              </w:rPr>
+              <w:t>”</w:t>
+            </w:r>
+            <w:r>
+              <w:rPr>
+                <w:rFonts w:hint="eastAsia"/>
+                <w:sz w:val="30"/>
+                <w:szCs w:val="30"/>
+                <w:lang w:val="en-US" w:eastAsia="zh-CN"/>
+              </w:rPr>
+              <w:t xml:space="preserve">    //0 上架 1下架</w:t>
+            </w:r>
+          </w:p>
+          <w:p>
+            <w:pPr>
+              <w:tabs>
+                <w:tab w:val="left" w:pos="1273"/>
+              </w:tabs>
+              <w:rPr>
+                <w:rFonts w:hint="eastAsia"/>
+                <w:sz w:val="30"/>
+                <w:szCs w:val="30"/>
+                <w:lang w:val="en-US" w:eastAsia="zh-CN"/>
+              </w:rPr>
+            </w:pPr>
+            <w:r>
+              <w:rPr>
+                <w:rFonts w:hint="eastAsia"/>
+                <w:sz w:val="30"/>
+                <w:szCs w:val="30"/>
+                <w:lang w:val="en-US" w:eastAsia="zh-CN"/>
+              </w:rPr>
+              <w:t>gt_icon：</w:t>
+            </w:r>
+            <w:r>
+              <w:rPr>
+                <w:rFonts w:hint="default"/>
+                <w:sz w:val="30"/>
+                <w:szCs w:val="30"/>
+                <w:lang w:val="en-US" w:eastAsia="zh-CN"/>
+              </w:rPr>
+              <w:t>”</w:t>
+            </w:r>
+            <w:r>
+              <w:rPr>
+                <w:rFonts w:hint="eastAsia"/>
+                <w:sz w:val="30"/>
+                <w:szCs w:val="30"/>
+                <w:lang w:val="en-US" w:eastAsia="zh-CN"/>
+              </w:rPr>
+              <w:t>pic1.png</w:t>
+            </w:r>
+            <w:r>
+              <w:rPr>
+                <w:rFonts w:hint="default"/>
+                <w:sz w:val="30"/>
+                <w:szCs w:val="30"/>
+                <w:lang w:val="en-US" w:eastAsia="zh-CN"/>
+              </w:rPr>
+              <w:t>”</w:t>
+            </w:r>
+          </w:p>
+          <w:p>
+            <w:pPr>
+              <w:tabs>
+                <w:tab w:val="left" w:pos="1273"/>
+              </w:tabs>
+              <w:rPr>
+                <w:rFonts w:hint="eastAsia"/>
+                <w:sz w:val="30"/>
+                <w:szCs w:val="30"/>
+                <w:lang w:val="en-US" w:eastAsia="zh-CN"/>
+              </w:rPr>
+            </w:pPr>
+            <w:r>
+              <w:rPr>
+                <w:rFonts w:hint="eastAsia"/>
+                <w:sz w:val="30"/>
+                <w:szCs w:val="30"/>
+                <w:lang w:val="en-US" w:eastAsia="zh-CN"/>
+              </w:rPr>
+              <w:t xml:space="preserve">gt_parent_id: </w:t>
+            </w:r>
+            <w:r>
+              <w:rPr>
+                <w:rFonts w:hint="default"/>
+                <w:sz w:val="30"/>
+                <w:szCs w:val="30"/>
+                <w:lang w:val="en-US" w:eastAsia="zh-CN"/>
+              </w:rPr>
+              <w:t>”</w:t>
+            </w:r>
+            <w:r>
+              <w:rPr>
+                <w:rFonts w:hint="eastAsia"/>
+                <w:sz w:val="30"/>
+                <w:szCs w:val="30"/>
+                <w:lang w:val="en-US" w:eastAsia="zh-CN"/>
+              </w:rPr>
+              <w:t xml:space="preserve"> </w:t>
+            </w:r>
+            <w:r>
+              <w:rPr>
+                <w:rFonts w:hint="default"/>
+                <w:sz w:val="30"/>
+                <w:szCs w:val="30"/>
+                <w:lang w:val="en-US" w:eastAsia="zh-CN"/>
+              </w:rPr>
+              <w:t>“</w:t>
+            </w:r>
+          </w:p>
+          <w:p>
+            <w:pPr>
+              <w:tabs>
+                <w:tab w:val="left" w:pos="1273"/>
+              </w:tabs>
+              <w:rPr>
+                <w:rFonts w:hint="eastAsia"/>
+                <w:sz w:val="30"/>
+                <w:szCs w:val="30"/>
+              </w:rPr>
+            </w:pPr>
+            <w:r>
+              <w:rPr>
+                <w:rFonts w:hint="eastAsia"/>
+                <w:sz w:val="30"/>
+                <w:szCs w:val="30"/>
+              </w:rPr>
+              <w:t xml:space="preserve">} </w:t>
+            </w:r>
+            <w:bookmarkStart w:id="6" w:name="_GoBack"/>
+            <w:bookmarkEnd w:id="6"/>
+          </w:p>
+          <w:p>
+            <w:pPr>
+              <w:tabs>
+                <w:tab w:val="left" w:pos="1273"/>
+              </w:tabs>
+              <w:rPr>
+                <w:sz w:val="30"/>
+                <w:szCs w:val="30"/>
+              </w:rPr>
+            </w:pPr>
+            <w:r>
+              <w:rPr>
+                <w:rFonts w:hint="eastAsia"/>
+                <w:sz w:val="30"/>
+                <w:szCs w:val="30"/>
+                <w:lang w:val="en-US" w:eastAsia="zh-CN"/>
+              </w:rPr>
+              <w:t>]</w:t>
+            </w:r>
+            <w:r>
+              <w:rPr>
+                <w:rFonts w:hint="eastAsia"/>
+                <w:sz w:val="30"/>
+                <w:szCs w:val="30"/>
+              </w:rPr>
+              <w:t xml:space="preserve"> </w:t>
+            </w:r>
+          </w:p>
+        </w:tc>
+      </w:tr>
+    </w:tbl>
+    <w:p>
+      <w:pPr>
+        <w:numPr>
+          <w:ilvl w:val="0"/>
+          <w:numId w:val="1"/>
+        </w:numPr>
+        <w:tabs>
+          <w:tab w:val="left" w:pos="1273"/>
+        </w:tabs>
+        <w:rPr>
+          <w:sz w:val="30"/>
+          <w:szCs w:val="30"/>
+        </w:rPr>
+      </w:pPr>
+    </w:p>
+    <w:p>
+      <w:pPr>
+        <w:numPr>
+          <w:ilvl w:val="0"/>
+          <w:numId w:val="1"/>
+        </w:numPr>
+        <w:tabs>
+          <w:tab w:val="left" w:pos="1273"/>
+        </w:tabs>
+        <w:rPr>
+          <w:sz w:val="30"/>
+          <w:szCs w:val="30"/>
+        </w:rPr>
+      </w:pPr>
+    </w:p>
+    <w:p>
+      <w:pPr>
+        <w:numPr>
+          <w:ilvl w:val="0"/>
+          <w:numId w:val="1"/>
+        </w:numPr>
         <w:tabs>
           <w:tab w:val="left" w:pos="1273"/>
         </w:tabs>
@@ -2605,58 +3974,20 @@
     <w:sectPr>
       <w:pgSz w:w="11906" w:h="16838"/>
       <w:pgMar w:top="1440" w:right="1800" w:bottom="1440" w:left="1800" w:header="851" w:footer="992" w:gutter="0"/>
-      <w:cols w:space="425"/>
-      <w:docGrid w:type="lines" w:linePitch="312"/>
+      <w:cols w:space="425" w:num="1"/>
+      <w:docGrid w:type="lines" w:linePitch="312" w:charSpace="0"/>
     </w:sectPr>
   </w:body>
 </w:document>
 </file>
 
-<file path=word/endnotes.xml><?xml version="1.0" encoding="utf-8"?>
-<w:endnotes xmlns:ve="http://schemas.openxmlformats.org/markup-compatibility/2006" xmlns:o="urn:schemas-microsoft-com:office:office" xmlns:r="http://schemas.openxmlformats.org/officeDocument/2006/relationships" xmlns:m="http://schemas.openxmlformats.org/officeDocument/2006/math" xmlns:v="urn:schemas-microsoft-com:vml" xmlns:wp="http://schemas.openxmlformats.org/drawingml/2006/wordprocessingDrawing" xmlns:w10="urn:schemas-microsoft-com:office:word" xmlns:w="http://schemas.openxmlformats.org/wordprocessingml/2006/main" xmlns:wne="http://schemas.microsoft.com/office/word/2006/wordml">
-  <w:endnote w:type="separator" w:id="0">
-    <w:p>
-      <w:r>
-        <w:separator/>
-      </w:r>
-    </w:p>
-  </w:endnote>
-  <w:endnote w:type="continuationSeparator" w:id="1">
-    <w:p>
-      <w:r>
-        <w:continuationSeparator/>
-      </w:r>
-    </w:p>
-  </w:endnote>
-</w:endnotes>
-</file>
-
-<file path=word/footnotes.xml><?xml version="1.0" encoding="utf-8"?>
-<w:footnotes xmlns:ve="http://schemas.openxmlformats.org/markup-compatibility/2006" xmlns:o="urn:schemas-microsoft-com:office:office" xmlns:r="http://schemas.openxmlformats.org/officeDocument/2006/relationships" xmlns:m="http://schemas.openxmlformats.org/officeDocument/2006/math" xmlns:v="urn:schemas-microsoft-com:vml" xmlns:wp="http://schemas.openxmlformats.org/drawingml/2006/wordprocessingDrawing" xmlns:w10="urn:schemas-microsoft-com:office:word" xmlns:w="http://schemas.openxmlformats.org/wordprocessingml/2006/main" xmlns:wne="http://schemas.microsoft.com/office/word/2006/wordml">
-  <w:footnote w:type="separator" w:id="0">
-    <w:p>
-      <w:r>
-        <w:separator/>
-      </w:r>
-    </w:p>
-  </w:footnote>
-  <w:footnote w:type="continuationSeparator" w:id="1">
-    <w:p>
-      <w:r>
-        <w:continuationSeparator/>
-      </w:r>
-    </w:p>
-  </w:footnote>
-</w:footnotes>
-</file>
-
 <file path=word/numbering.xml><?xml version="1.0" encoding="utf-8"?>
-<w:numbering xmlns:ve="http://schemas.openxmlformats.org/markup-compatibility/2006" xmlns:o="urn:schemas-microsoft-com:office:office" xmlns:r="http://schemas.openxmlformats.org/officeDocument/2006/relationships" xmlns:m="http://schemas.openxmlformats.org/officeDocument/2006/math" xmlns:v="urn:schemas-microsoft-com:vml" xmlns:wp="http://schemas.openxmlformats.org/drawingml/2006/wordprocessingDrawing" xmlns:w10="urn:schemas-microsoft-com:office:word" xmlns:w="http://schemas.openxmlformats.org/wordprocessingml/2006/main" xmlns:wne="http://schemas.microsoft.com/office/word/2006/wordml">
+<w:numbering xmlns:wpc="http://schemas.microsoft.com/office/word/2010/wordprocessingCanvas" xmlns:mc="http://schemas.openxmlformats.org/markup-compatibility/2006" xmlns:o="urn:schemas-microsoft-com:office:office" xmlns:r="http://schemas.openxmlformats.org/officeDocument/2006/relationships" xmlns:m="http://schemas.openxmlformats.org/officeDocument/2006/math" xmlns:v="urn:schemas-microsoft-com:vml" xmlns:wp14="http://schemas.microsoft.com/office/word/2010/wordprocessingDrawing" xmlns:wp="http://schemas.openxmlformats.org/drawingml/2006/wordprocessingDrawing" xmlns:w10="urn:schemas-microsoft-com:office:word" xmlns:w="http://schemas.openxmlformats.org/wordprocessingml/2006/main" xmlns:w14="http://schemas.microsoft.com/office/word/2010/wordml" xmlns:wpg="http://schemas.microsoft.com/office/word/2010/wordprocessingGroup" xmlns:wpi="http://schemas.microsoft.com/office/word/2010/wordprocessingInk" xmlns:wne="http://schemas.microsoft.com/office/word/2006/wordml" xmlns:wps="http://schemas.microsoft.com/office/word/2010/wordprocessingShape" mc:Ignorable="w14 wp14">
   <w:abstractNum w:abstractNumId="0">
     <w:nsid w:val="59E2E089"/>
     <w:multiLevelType w:val="singleLevel"/>
     <w:tmpl w:val="59E2E089"/>
-    <w:lvl w:ilvl="0">
+    <w:lvl w:ilvl="0" w:tentative="0">
       <w:start w:val="1"/>
       <w:numFmt w:val="decimal"/>
       <w:lvlText w:val="%1."/>
@@ -2676,180 +4007,292 @@
 </file>
 
 <file path=word/styles.xml><?xml version="1.0" encoding="utf-8"?>
-<w:styles xmlns:r="http://schemas.openxmlformats.org/officeDocument/2006/relationships" xmlns:w="http://schemas.openxmlformats.org/wordprocessingml/2006/main">
+<w:styles xmlns:mc="http://schemas.openxmlformats.org/markup-compatibility/2006" xmlns:o="urn:schemas-microsoft-com:office:office" xmlns:r="http://schemas.openxmlformats.org/officeDocument/2006/relationships" xmlns:m="http://schemas.openxmlformats.org/officeDocument/2006/math" xmlns:v="urn:schemas-microsoft-com:vml" xmlns:w="http://schemas.openxmlformats.org/wordprocessingml/2006/main" xmlns:w14="http://schemas.microsoft.com/office/word/2010/wordml" xmlns:w10="urn:schemas-microsoft-com:office:word" xmlns:sl="http://schemas.openxmlformats.org/schemaLibrary/2006/main" mc:Ignorable="w14">
   <w:docDefaults>
     <w:rPrDefault>
       <w:rPr>
-        <w:rFonts w:asciiTheme="minorHAnsi" w:eastAsiaTheme="minorEastAsia" w:hAnsiTheme="minorHAnsi" w:cstheme="minorBidi"/>
-        <w:lang w:val="en-US" w:eastAsia="zh-CN" w:bidi="ar-SA"/>
+        <w:rFonts w:asciiTheme="minorHAnsi" w:hAnsiTheme="minorHAnsi" w:eastAsiaTheme="minorEastAsia" w:cstheme="minorBidi"/>
       </w:rPr>
     </w:rPrDefault>
-    <w:pPrDefault/>
   </w:docDefaults>
-  <w:latentStyles w:defLockedState="0" w:defUIPriority="0" w:defSemiHidden="0" w:defUnhideWhenUsed="0" w:defQFormat="0" w:count="267">
-    <w:lsdException w:name="Normal" w:qFormat="1"/>
-    <w:lsdException w:name="heading 1" w:qFormat="1"/>
-    <w:lsdException w:name="heading 2" w:semiHidden="1" w:unhideWhenUsed="1" w:qFormat="1"/>
-    <w:lsdException w:name="heading 3" w:semiHidden="1" w:unhideWhenUsed="1" w:qFormat="1"/>
-    <w:lsdException w:name="heading 4" w:semiHidden="1" w:unhideWhenUsed="1" w:qFormat="1"/>
-    <w:lsdException w:name="heading 5" w:semiHidden="1" w:unhideWhenUsed="1" w:qFormat="1"/>
-    <w:lsdException w:name="heading 6" w:semiHidden="1" w:unhideWhenUsed="1" w:qFormat="1"/>
-    <w:lsdException w:name="heading 7" w:semiHidden="1" w:unhideWhenUsed="1" w:qFormat="1"/>
-    <w:lsdException w:name="heading 8" w:semiHidden="1" w:unhideWhenUsed="1" w:qFormat="1"/>
-    <w:lsdException w:name="heading 9" w:semiHidden="1" w:unhideWhenUsed="1" w:qFormat="1"/>
-    <w:lsdException w:name="caption" w:semiHidden="1" w:unhideWhenUsed="1" w:qFormat="1"/>
-    <w:lsdException w:name="Title" w:qFormat="1"/>
-    <w:lsdException w:name="Default Paragraph Font" w:semiHidden="1" w:qFormat="1"/>
-    <w:lsdException w:name="Subtitle" w:qFormat="1"/>
-    <w:lsdException w:name="Strong" w:qFormat="1"/>
-    <w:lsdException w:name="Emphasis" w:qFormat="1"/>
-    <w:lsdException w:name="HTML Top of Form" w:semiHidden="1" w:uiPriority="99" w:unhideWhenUsed="1"/>
-    <w:lsdException w:name="HTML Bottom of Form" w:semiHidden="1" w:uiPriority="99" w:unhideWhenUsed="1"/>
-    <w:lsdException w:name="Normal Table" w:semiHidden="1" w:qFormat="1"/>
-    <w:lsdException w:name="No List" w:semiHidden="1" w:uiPriority="99" w:unhideWhenUsed="1"/>
-    <w:lsdException w:name="Outline List 1" w:semiHidden="1" w:uiPriority="99" w:unhideWhenUsed="1"/>
-    <w:lsdException w:name="Outline List 2" w:semiHidden="1" w:uiPriority="99" w:unhideWhenUsed="1"/>
-    <w:lsdException w:name="Outline List 3" w:semiHidden="1" w:uiPriority="99" w:unhideWhenUsed="1"/>
-    <w:lsdException w:name="Placeholder Text" w:semiHidden="1" w:uiPriority="99" w:unhideWhenUsed="1"/>
-    <w:lsdException w:name="No Spacing" w:semiHidden="1" w:uiPriority="99" w:unhideWhenUsed="1"/>
-    <w:lsdException w:name="Light Shading" w:uiPriority="60"/>
-    <w:lsdException w:name="Light List" w:uiPriority="61"/>
-    <w:lsdException w:name="Light Grid" w:uiPriority="62"/>
-    <w:lsdException w:name="Medium Shading 1" w:uiPriority="63"/>
-    <w:lsdException w:name="Medium Shading 2" w:uiPriority="64"/>
-    <w:lsdException w:name="Medium List 1" w:uiPriority="65"/>
-    <w:lsdException w:name="Medium List 2" w:uiPriority="66"/>
-    <w:lsdException w:name="Medium Grid 1" w:uiPriority="67"/>
-    <w:lsdException w:name="Medium Grid 2" w:uiPriority="68"/>
-    <w:lsdException w:name="Medium Grid 3" w:uiPriority="69"/>
-    <w:lsdException w:name="Dark List" w:uiPriority="70"/>
-    <w:lsdException w:name="Colorful Shading" w:uiPriority="71"/>
-    <w:lsdException w:name="Colorful List" w:uiPriority="72"/>
-    <w:lsdException w:name="Colorful Grid" w:uiPriority="73"/>
-    <w:lsdException w:name="Light Shading Accent 1" w:uiPriority="60"/>
-    <w:lsdException w:name="Light List Accent 1" w:uiPriority="61"/>
-    <w:lsdException w:name="Light Grid Accent 1" w:uiPriority="62"/>
-    <w:lsdException w:name="Medium Shading 1 Accent 1" w:uiPriority="63"/>
-    <w:lsdException w:name="Medium Shading 2 Accent 1" w:uiPriority="64"/>
-    <w:lsdException w:name="Medium List 1 Accent 1" w:uiPriority="65"/>
-    <w:lsdException w:name="Revision" w:semiHidden="1" w:uiPriority="99" w:unhideWhenUsed="1"/>
-    <w:lsdException w:name="List Paragraph" w:semiHidden="1" w:uiPriority="99" w:unhideWhenUsed="1"/>
-    <w:lsdException w:name="Quote" w:semiHidden="1" w:uiPriority="99" w:unhideWhenUsed="1"/>
-    <w:lsdException w:name="Intense Quote" w:semiHidden="1" w:uiPriority="99" w:unhideWhenUsed="1"/>
-    <w:lsdException w:name="Medium List 2 Accent 1" w:uiPriority="66"/>
-    <w:lsdException w:name="Medium Grid 1 Accent 1" w:uiPriority="67"/>
-    <w:lsdException w:name="Medium Grid 2 Accent 1" w:uiPriority="68"/>
-    <w:lsdException w:name="Medium Grid 3 Accent 1" w:uiPriority="69"/>
-    <w:lsdException w:name="Dark List Accent 1" w:uiPriority="70"/>
-    <w:lsdException w:name="Colorful Shading Accent 1" w:uiPriority="71"/>
-    <w:lsdException w:name="Colorful List Accent 1" w:uiPriority="72"/>
-    <w:lsdException w:name="Colorful Grid Accent 1" w:uiPriority="73"/>
-    <w:lsdException w:name="Light Shading Accent 2" w:uiPriority="60"/>
-    <w:lsdException w:name="Light List Accent 2" w:uiPriority="61"/>
-    <w:lsdException w:name="Light Grid Accent 2" w:uiPriority="62"/>
-    <w:lsdException w:name="Medium Shading 1 Accent 2" w:uiPriority="63"/>
-    <w:lsdException w:name="Medium Shading 2 Accent 2" w:uiPriority="64"/>
-    <w:lsdException w:name="Medium List 1 Accent 2" w:uiPriority="65"/>
-    <w:lsdException w:name="Medium List 2 Accent 2" w:uiPriority="66"/>
-    <w:lsdException w:name="Medium Grid 1 Accent 2" w:uiPriority="67"/>
-    <w:lsdException w:name="Medium Grid 2 Accent 2" w:uiPriority="68"/>
-    <w:lsdException w:name="Medium Grid 3 Accent 2" w:uiPriority="69"/>
-    <w:lsdException w:name="Dark List Accent 2" w:uiPriority="70"/>
-    <w:lsdException w:name="Colorful Shading Accent 2" w:uiPriority="71"/>
-    <w:lsdException w:name="Colorful List Accent 2" w:uiPriority="72"/>
-    <w:lsdException w:name="Colorful Grid Accent 2" w:uiPriority="73"/>
-    <w:lsdException w:name="Light Shading Accent 3" w:uiPriority="60"/>
-    <w:lsdException w:name="Light List Accent 3" w:uiPriority="61"/>
-    <w:lsdException w:name="Light Grid Accent 3" w:uiPriority="62"/>
-    <w:lsdException w:name="Medium Shading 1 Accent 3" w:uiPriority="63"/>
-    <w:lsdException w:name="Medium Shading 2 Accent 3" w:uiPriority="64"/>
-    <w:lsdException w:name="Medium List 1 Accent 3" w:uiPriority="65"/>
-    <w:lsdException w:name="Medium List 2 Accent 3" w:uiPriority="66"/>
-    <w:lsdException w:name="Medium Grid 1 Accent 3" w:uiPriority="67"/>
-    <w:lsdException w:name="Medium Grid 2 Accent 3" w:uiPriority="68"/>
-    <w:lsdException w:name="Medium Grid 3 Accent 3" w:uiPriority="69"/>
-    <w:lsdException w:name="Dark List Accent 3" w:uiPriority="70"/>
-    <w:lsdException w:name="Colorful Shading Accent 3" w:uiPriority="71"/>
-    <w:lsdException w:name="Colorful List Accent 3" w:uiPriority="72"/>
-    <w:lsdException w:name="Colorful Grid Accent 3" w:uiPriority="73"/>
-    <w:lsdException w:name="Light Shading Accent 4" w:uiPriority="60"/>
-    <w:lsdException w:name="Light List Accent 4" w:uiPriority="61"/>
-    <w:lsdException w:name="Light Grid Accent 4" w:uiPriority="62"/>
-    <w:lsdException w:name="Medium Shading 1 Accent 4" w:uiPriority="63"/>
-    <w:lsdException w:name="Medium Shading 2 Accent 4" w:uiPriority="64"/>
-    <w:lsdException w:name="Medium List 1 Accent 4" w:uiPriority="65"/>
-    <w:lsdException w:name="Medium List 2 Accent 4" w:uiPriority="66"/>
-    <w:lsdException w:name="Medium Grid 1 Accent 4" w:uiPriority="67"/>
-    <w:lsdException w:name="Medium Grid 2 Accent 4" w:uiPriority="68"/>
-    <w:lsdException w:name="Medium Grid 3 Accent 4" w:uiPriority="69"/>
-    <w:lsdException w:name="Dark List Accent 4" w:uiPriority="70"/>
-    <w:lsdException w:name="Colorful Shading Accent 4" w:uiPriority="71"/>
-    <w:lsdException w:name="Colorful List Accent 4" w:uiPriority="72"/>
-    <w:lsdException w:name="Colorful Grid Accent 4" w:uiPriority="73"/>
-    <w:lsdException w:name="Light Shading Accent 5" w:uiPriority="60"/>
-    <w:lsdException w:name="Light List Accent 5" w:uiPriority="61"/>
-    <w:lsdException w:name="Light Grid Accent 5" w:uiPriority="62"/>
-    <w:lsdException w:name="Medium Shading 1 Accent 5" w:uiPriority="63"/>
-    <w:lsdException w:name="Medium Shading 2 Accent 5" w:uiPriority="64"/>
-    <w:lsdException w:name="Medium List 1 Accent 5" w:uiPriority="65"/>
-    <w:lsdException w:name="Medium List 2 Accent 5" w:uiPriority="66"/>
-    <w:lsdException w:name="Medium Grid 1 Accent 5" w:uiPriority="67"/>
-    <w:lsdException w:name="Medium Grid 2 Accent 5" w:uiPriority="68"/>
-    <w:lsdException w:name="Medium Grid 3 Accent 5" w:uiPriority="69"/>
-    <w:lsdException w:name="Dark List Accent 5" w:uiPriority="70"/>
-    <w:lsdException w:name="Colorful Shading Accent 5" w:uiPriority="71"/>
-    <w:lsdException w:name="Colorful List Accent 5" w:uiPriority="72"/>
-    <w:lsdException w:name="Colorful Grid Accent 5" w:uiPriority="73"/>
-    <w:lsdException w:name="Light Shading Accent 6" w:uiPriority="60"/>
-    <w:lsdException w:name="Light List Accent 6" w:uiPriority="61"/>
-    <w:lsdException w:name="Light Grid Accent 6" w:uiPriority="62"/>
-    <w:lsdException w:name="Medium Shading 1 Accent 6" w:uiPriority="63"/>
-    <w:lsdException w:name="Medium Shading 2 Accent 6" w:uiPriority="64"/>
-    <w:lsdException w:name="Medium List 1 Accent 6" w:uiPriority="65"/>
-    <w:lsdException w:name="Medium List 2 Accent 6" w:uiPriority="66"/>
-    <w:lsdException w:name="Medium Grid 1 Accent 6" w:uiPriority="67"/>
-    <w:lsdException w:name="Medium Grid 2 Accent 6" w:uiPriority="68"/>
-    <w:lsdException w:name="Medium Grid 3 Accent 6" w:uiPriority="69"/>
-    <w:lsdException w:name="Dark List Accent 6" w:uiPriority="70"/>
-    <w:lsdException w:name="Colorful Shading Accent 6" w:uiPriority="71"/>
-    <w:lsdException w:name="Colorful List Accent 6" w:uiPriority="72"/>
-    <w:lsdException w:name="Colorful Grid Accent 6" w:uiPriority="73"/>
-    <w:lsdException w:name="Subtle Emphasis" w:uiPriority="19" w:qFormat="1"/>
-    <w:lsdException w:name="Intense Emphasis" w:uiPriority="21" w:qFormat="1"/>
-    <w:lsdException w:name="Subtle Reference" w:uiPriority="31" w:qFormat="1"/>
-    <w:lsdException w:name="Intense Reference" w:uiPriority="32" w:qFormat="1"/>
-    <w:lsdException w:name="Book Title" w:uiPriority="33" w:qFormat="1"/>
-    <w:lsdException w:name="Bibliography" w:semiHidden="1" w:uiPriority="37" w:unhideWhenUsed="1"/>
-    <w:lsdException w:name="TOC Heading" w:semiHidden="1" w:uiPriority="39" w:unhideWhenUsed="1" w:qFormat="1"/>
+  <w:latentStyles w:count="260" w:defQFormat="0" w:defUnhideWhenUsed="1" w:defSemiHidden="1" w:defUIPriority="99" w:defLockedState="0">
+    <w:lsdException w:qFormat="1" w:unhideWhenUsed="0" w:uiPriority="0" w:semiHidden="0" w:name="Normal"/>
+    <w:lsdException w:qFormat="1" w:unhideWhenUsed="0" w:uiPriority="0" w:semiHidden="0" w:name="heading 1"/>
+    <w:lsdException w:qFormat="1" w:uiPriority="0" w:name="heading 2"/>
+    <w:lsdException w:qFormat="1" w:uiPriority="0" w:name="heading 3"/>
+    <w:lsdException w:qFormat="1" w:uiPriority="0" w:name="heading 4"/>
+    <w:lsdException w:qFormat="1" w:uiPriority="0" w:name="heading 5"/>
+    <w:lsdException w:qFormat="1" w:uiPriority="0" w:name="heading 6"/>
+    <w:lsdException w:qFormat="1" w:uiPriority="0" w:name="heading 7"/>
+    <w:lsdException w:qFormat="1" w:uiPriority="0" w:name="heading 8"/>
+    <w:lsdException w:qFormat="1" w:uiPriority="0" w:name="heading 9"/>
+    <w:lsdException w:unhideWhenUsed="0" w:uiPriority="0" w:semiHidden="0" w:name="index 1"/>
+    <w:lsdException w:unhideWhenUsed="0" w:uiPriority="0" w:semiHidden="0" w:name="index 2"/>
+    <w:lsdException w:unhideWhenUsed="0" w:uiPriority="0" w:semiHidden="0" w:name="index 3"/>
+    <w:lsdException w:unhideWhenUsed="0" w:uiPriority="0" w:semiHidden="0" w:name="index 4"/>
+    <w:lsdException w:unhideWhenUsed="0" w:uiPriority="0" w:semiHidden="0" w:name="index 5"/>
+    <w:lsdException w:unhideWhenUsed="0" w:uiPriority="0" w:semiHidden="0" w:name="index 6"/>
+    <w:lsdException w:unhideWhenUsed="0" w:uiPriority="0" w:semiHidden="0" w:name="index 7"/>
+    <w:lsdException w:unhideWhenUsed="0" w:uiPriority="0" w:semiHidden="0" w:name="index 8"/>
+    <w:lsdException w:unhideWhenUsed="0" w:uiPriority="0" w:semiHidden="0" w:name="index 9"/>
+    <w:lsdException w:unhideWhenUsed="0" w:uiPriority="0" w:semiHidden="0" w:name="toc 1"/>
+    <w:lsdException w:unhideWhenUsed="0" w:uiPriority="0" w:semiHidden="0" w:name="toc 2"/>
+    <w:lsdException w:unhideWhenUsed="0" w:uiPriority="0" w:semiHidden="0" w:name="toc 3"/>
+    <w:lsdException w:unhideWhenUsed="0" w:uiPriority="0" w:semiHidden="0" w:name="toc 4"/>
+    <w:lsdException w:unhideWhenUsed="0" w:uiPriority="0" w:semiHidden="0" w:name="toc 5"/>
+    <w:lsdException w:unhideWhenUsed="0" w:uiPriority="0" w:semiHidden="0" w:name="toc 6"/>
+    <w:lsdException w:unhideWhenUsed="0" w:uiPriority="0" w:semiHidden="0" w:name="toc 7"/>
+    <w:lsdException w:unhideWhenUsed="0" w:uiPriority="0" w:semiHidden="0" w:name="toc 8"/>
+    <w:lsdException w:unhideWhenUsed="0" w:uiPriority="0" w:semiHidden="0" w:name="toc 9"/>
+    <w:lsdException w:unhideWhenUsed="0" w:uiPriority="0" w:semiHidden="0" w:name="Normal Indent"/>
+    <w:lsdException w:unhideWhenUsed="0" w:uiPriority="0" w:semiHidden="0" w:name="footnote text"/>
+    <w:lsdException w:unhideWhenUsed="0" w:uiPriority="0" w:semiHidden="0" w:name="annotation text"/>
+    <w:lsdException w:unhideWhenUsed="0" w:uiPriority="0" w:semiHidden="0" w:name="header"/>
+    <w:lsdException w:qFormat="1" w:unhideWhenUsed="0" w:uiPriority="0" w:semiHidden="0" w:name="footer"/>
+    <w:lsdException w:unhideWhenUsed="0" w:uiPriority="0" w:semiHidden="0" w:name="index heading"/>
+    <w:lsdException w:qFormat="1" w:uiPriority="0" w:name="caption"/>
+    <w:lsdException w:unhideWhenUsed="0" w:uiPriority="0" w:semiHidden="0" w:name="table of figures"/>
+    <w:lsdException w:unhideWhenUsed="0" w:uiPriority="0" w:semiHidden="0" w:name="envelope address"/>
+    <w:lsdException w:unhideWhenUsed="0" w:uiPriority="0" w:semiHidden="0" w:name="envelope return"/>
+    <w:lsdException w:unhideWhenUsed="0" w:uiPriority="0" w:semiHidden="0" w:name="footnote reference"/>
+    <w:lsdException w:unhideWhenUsed="0" w:uiPriority="0" w:semiHidden="0" w:name="annotation reference"/>
+    <w:lsdException w:unhideWhenUsed="0" w:uiPriority="0" w:semiHidden="0" w:name="line number"/>
+    <w:lsdException w:unhideWhenUsed="0" w:uiPriority="0" w:semiHidden="0" w:name="page number"/>
+    <w:lsdException w:unhideWhenUsed="0" w:uiPriority="0" w:semiHidden="0" w:name="endnote reference"/>
+    <w:lsdException w:unhideWhenUsed="0" w:uiPriority="0" w:semiHidden="0" w:name="endnote text"/>
+    <w:lsdException w:unhideWhenUsed="0" w:uiPriority="0" w:semiHidden="0" w:name="table of authorities"/>
+    <w:lsdException w:unhideWhenUsed="0" w:uiPriority="0" w:semiHidden="0" w:name="macro"/>
+    <w:lsdException w:unhideWhenUsed="0" w:uiPriority="0" w:semiHidden="0" w:name="toa heading"/>
+    <w:lsdException w:unhideWhenUsed="0" w:uiPriority="0" w:semiHidden="0" w:name="List"/>
+    <w:lsdException w:unhideWhenUsed="0" w:uiPriority="0" w:semiHidden="0" w:name="List Bullet"/>
+    <w:lsdException w:unhideWhenUsed="0" w:uiPriority="0" w:semiHidden="0" w:name="List Number"/>
+    <w:lsdException w:unhideWhenUsed="0" w:uiPriority="0" w:semiHidden="0" w:name="List 2"/>
+    <w:lsdException w:unhideWhenUsed="0" w:uiPriority="0" w:semiHidden="0" w:name="List 3"/>
+    <w:lsdException w:unhideWhenUsed="0" w:uiPriority="0" w:semiHidden="0" w:name="List 4"/>
+    <w:lsdException w:unhideWhenUsed="0" w:uiPriority="0" w:semiHidden="0" w:name="List 5"/>
+    <w:lsdException w:unhideWhenUsed="0" w:uiPriority="0" w:semiHidden="0" w:name="List Bullet 2"/>
+    <w:lsdException w:unhideWhenUsed="0" w:uiPriority="0" w:semiHidden="0" w:name="List Bullet 3"/>
+    <w:lsdException w:unhideWhenUsed="0" w:uiPriority="0" w:semiHidden="0" w:name="List Bullet 4"/>
+    <w:lsdException w:unhideWhenUsed="0" w:uiPriority="0" w:semiHidden="0" w:name="List Bullet 5"/>
+    <w:lsdException w:unhideWhenUsed="0" w:uiPriority="0" w:semiHidden="0" w:name="List Number 2"/>
+    <w:lsdException w:unhideWhenUsed="0" w:uiPriority="0" w:semiHidden="0" w:name="List Number 3"/>
+    <w:lsdException w:unhideWhenUsed="0" w:uiPriority="0" w:semiHidden="0" w:name="List Number 4"/>
+    <w:lsdException w:unhideWhenUsed="0" w:uiPriority="0" w:semiHidden="0" w:name="List Number 5"/>
+    <w:lsdException w:qFormat="1" w:unhideWhenUsed="0" w:uiPriority="0" w:semiHidden="0" w:name="Title"/>
+    <w:lsdException w:unhideWhenUsed="0" w:uiPriority="0" w:semiHidden="0" w:name="Closing"/>
+    <w:lsdException w:unhideWhenUsed="0" w:uiPriority="0" w:semiHidden="0" w:name="Signature"/>
+    <w:lsdException w:uiPriority="1" w:name="Default Paragraph Font"/>
+    <w:lsdException w:unhideWhenUsed="0" w:uiPriority="0" w:semiHidden="0" w:name="Body Text"/>
+    <w:lsdException w:unhideWhenUsed="0" w:uiPriority="0" w:semiHidden="0" w:name="Body Text Indent"/>
+    <w:lsdException w:unhideWhenUsed="0" w:uiPriority="0" w:semiHidden="0" w:name="List Continue"/>
+    <w:lsdException w:unhideWhenUsed="0" w:uiPriority="0" w:semiHidden="0" w:name="List Continue 2"/>
+    <w:lsdException w:unhideWhenUsed="0" w:uiPriority="0" w:semiHidden="0" w:name="List Continue 3"/>
+    <w:lsdException w:unhideWhenUsed="0" w:uiPriority="0" w:semiHidden="0" w:name="List Continue 4"/>
+    <w:lsdException w:unhideWhenUsed="0" w:uiPriority="0" w:semiHidden="0" w:name="List Continue 5"/>
+    <w:lsdException w:unhideWhenUsed="0" w:uiPriority="0" w:semiHidden="0" w:name="Message Header"/>
+    <w:lsdException w:qFormat="1" w:unhideWhenUsed="0" w:uiPriority="0" w:semiHidden="0" w:name="Subtitle"/>
+    <w:lsdException w:unhideWhenUsed="0" w:uiPriority="0" w:semiHidden="0" w:name="Salutation"/>
+    <w:lsdException w:unhideWhenUsed="0" w:uiPriority="0" w:semiHidden="0" w:name="Date"/>
+    <w:lsdException w:unhideWhenUsed="0" w:uiPriority="0" w:semiHidden="0" w:name="Body Text First Indent"/>
+    <w:lsdException w:unhideWhenUsed="0" w:uiPriority="0" w:semiHidden="0" w:name="Body Text First Indent 2"/>
+    <w:lsdException w:unhideWhenUsed="0" w:uiPriority="0" w:semiHidden="0" w:name="Note Heading"/>
+    <w:lsdException w:unhideWhenUsed="0" w:uiPriority="0" w:semiHidden="0" w:name="Body Text 2"/>
+    <w:lsdException w:unhideWhenUsed="0" w:uiPriority="0" w:semiHidden="0" w:name="Body Text 3"/>
+    <w:lsdException w:unhideWhenUsed="0" w:uiPriority="0" w:semiHidden="0" w:name="Body Text Indent 2"/>
+    <w:lsdException w:unhideWhenUsed="0" w:uiPriority="0" w:semiHidden="0" w:name="Body Text Indent 3"/>
+    <w:lsdException w:unhideWhenUsed="0" w:uiPriority="0" w:semiHidden="0" w:name="Block Text"/>
+    <w:lsdException w:unhideWhenUsed="0" w:uiPriority="0" w:semiHidden="0" w:name="Hyperlink"/>
+    <w:lsdException w:unhideWhenUsed="0" w:uiPriority="0" w:semiHidden="0" w:name="FollowedHyperlink"/>
+    <w:lsdException w:qFormat="1" w:unhideWhenUsed="0" w:uiPriority="0" w:semiHidden="0" w:name="Strong"/>
+    <w:lsdException w:qFormat="1" w:unhideWhenUsed="0" w:uiPriority="0" w:semiHidden="0" w:name="Emphasis"/>
+    <w:lsdException w:unhideWhenUsed="0" w:uiPriority="0" w:semiHidden="0" w:name="Document Map"/>
+    <w:lsdException w:unhideWhenUsed="0" w:uiPriority="0" w:semiHidden="0" w:name="Plain Text"/>
+    <w:lsdException w:unhideWhenUsed="0" w:uiPriority="0" w:semiHidden="0" w:name="E-mail Signature"/>
+    <w:lsdException w:unhideWhenUsed="0" w:uiPriority="0" w:semiHidden="0" w:name="Normal (Web)"/>
+    <w:lsdException w:unhideWhenUsed="0" w:uiPriority="0" w:semiHidden="0" w:name="HTML Acronym"/>
+    <w:lsdException w:unhideWhenUsed="0" w:uiPriority="0" w:semiHidden="0" w:name="HTML Address"/>
+    <w:lsdException w:unhideWhenUsed="0" w:uiPriority="0" w:semiHidden="0" w:name="HTML Cite"/>
+    <w:lsdException w:unhideWhenUsed="0" w:uiPriority="0" w:semiHidden="0" w:name="HTML Code"/>
+    <w:lsdException w:unhideWhenUsed="0" w:uiPriority="0" w:semiHidden="0" w:name="HTML Definition"/>
+    <w:lsdException w:unhideWhenUsed="0" w:uiPriority="0" w:semiHidden="0" w:name="HTML Keyboard"/>
+    <w:lsdException w:unhideWhenUsed="0" w:uiPriority="0" w:semiHidden="0" w:name="HTML Preformatted"/>
+    <w:lsdException w:unhideWhenUsed="0" w:uiPriority="0" w:semiHidden="0" w:name="HTML Sample"/>
+    <w:lsdException w:unhideWhenUsed="0" w:uiPriority="0" w:semiHidden="0" w:name="HTML Typewriter"/>
+    <w:lsdException w:unhideWhenUsed="0" w:uiPriority="0" w:semiHidden="0" w:name="HTML Variable"/>
+    <w:lsdException w:qFormat="1" w:uiPriority="99" w:name="Normal Table"/>
+    <w:lsdException w:unhideWhenUsed="0" w:uiPriority="0" w:semiHidden="0" w:name="annotation subject"/>
+    <w:lsdException w:unhideWhenUsed="0" w:uiPriority="0" w:semiHidden="0" w:name="Table Simple 1"/>
+    <w:lsdException w:unhideWhenUsed="0" w:uiPriority="0" w:semiHidden="0" w:name="Table Simple 2"/>
+    <w:lsdException w:unhideWhenUsed="0" w:uiPriority="0" w:semiHidden="0" w:name="Table Simple 3"/>
+    <w:lsdException w:unhideWhenUsed="0" w:uiPriority="0" w:semiHidden="0" w:name="Table Classic 1"/>
+    <w:lsdException w:unhideWhenUsed="0" w:uiPriority="0" w:semiHidden="0" w:name="Table Classic 2"/>
+    <w:lsdException w:unhideWhenUsed="0" w:uiPriority="0" w:semiHidden="0" w:name="Table Classic 3"/>
+    <w:lsdException w:unhideWhenUsed="0" w:uiPriority="0" w:semiHidden="0" w:name="Table Classic 4"/>
+    <w:lsdException w:unhideWhenUsed="0" w:uiPriority="0" w:semiHidden="0" w:name="Table Colorful 1"/>
+    <w:lsdException w:unhideWhenUsed="0" w:uiPriority="0" w:semiHidden="0" w:name="Table Colorful 2"/>
+    <w:lsdException w:unhideWhenUsed="0" w:uiPriority="0" w:semiHidden="0" w:name="Table Colorful 3"/>
+    <w:lsdException w:unhideWhenUsed="0" w:uiPriority="0" w:semiHidden="0" w:name="Table Columns 1"/>
+    <w:lsdException w:unhideWhenUsed="0" w:uiPriority="0" w:semiHidden="0" w:name="Table Columns 2"/>
+    <w:lsdException w:unhideWhenUsed="0" w:uiPriority="0" w:semiHidden="0" w:name="Table Columns 3"/>
+    <w:lsdException w:unhideWhenUsed="0" w:uiPriority="0" w:semiHidden="0" w:name="Table Columns 4"/>
+    <w:lsdException w:unhideWhenUsed="0" w:uiPriority="0" w:semiHidden="0" w:name="Table Columns 5"/>
+    <w:lsdException w:unhideWhenUsed="0" w:uiPriority="0" w:semiHidden="0" w:name="Table Grid 1"/>
+    <w:lsdException w:unhideWhenUsed="0" w:uiPriority="0" w:semiHidden="0" w:name="Table Grid 2"/>
+    <w:lsdException w:unhideWhenUsed="0" w:uiPriority="0" w:semiHidden="0" w:name="Table Grid 3"/>
+    <w:lsdException w:unhideWhenUsed="0" w:uiPriority="0" w:semiHidden="0" w:name="Table Grid 4"/>
+    <w:lsdException w:unhideWhenUsed="0" w:uiPriority="0" w:semiHidden="0" w:name="Table Grid 5"/>
+    <w:lsdException w:unhideWhenUsed="0" w:uiPriority="0" w:semiHidden="0" w:name="Table Grid 6"/>
+    <w:lsdException w:unhideWhenUsed="0" w:uiPriority="0" w:semiHidden="0" w:name="Table Grid 7"/>
+    <w:lsdException w:unhideWhenUsed="0" w:uiPriority="0" w:semiHidden="0" w:name="Table Grid 8"/>
+    <w:lsdException w:unhideWhenUsed="0" w:uiPriority="0" w:semiHidden="0" w:name="Table List 1"/>
+    <w:lsdException w:unhideWhenUsed="0" w:uiPriority="0" w:semiHidden="0" w:name="Table List 2"/>
+    <w:lsdException w:unhideWhenUsed="0" w:uiPriority="0" w:semiHidden="0" w:name="Table List 3"/>
+    <w:lsdException w:unhideWhenUsed="0" w:uiPriority="0" w:semiHidden="0" w:name="Table List 4"/>
+    <w:lsdException w:unhideWhenUsed="0" w:uiPriority="0" w:semiHidden="0" w:name="Table List 5"/>
+    <w:lsdException w:unhideWhenUsed="0" w:uiPriority="0" w:semiHidden="0" w:name="Table List 6"/>
+    <w:lsdException w:unhideWhenUsed="0" w:uiPriority="0" w:semiHidden="0" w:name="Table List 7"/>
+    <w:lsdException w:unhideWhenUsed="0" w:uiPriority="0" w:semiHidden="0" w:name="Table List 8"/>
+    <w:lsdException w:unhideWhenUsed="0" w:uiPriority="0" w:semiHidden="0" w:name="Table 3D effects 1"/>
+    <w:lsdException w:unhideWhenUsed="0" w:uiPriority="0" w:semiHidden="0" w:name="Table 3D effects 2"/>
+    <w:lsdException w:unhideWhenUsed="0" w:uiPriority="0" w:semiHidden="0" w:name="Table 3D effects 3"/>
+    <w:lsdException w:unhideWhenUsed="0" w:uiPriority="0" w:semiHidden="0" w:name="Table Contemporary"/>
+    <w:lsdException w:unhideWhenUsed="0" w:uiPriority="0" w:semiHidden="0" w:name="Table Elegant"/>
+    <w:lsdException w:unhideWhenUsed="0" w:uiPriority="0" w:semiHidden="0" w:name="Table Professional"/>
+    <w:lsdException w:unhideWhenUsed="0" w:uiPriority="0" w:semiHidden="0" w:name="Table Subtle 1"/>
+    <w:lsdException w:unhideWhenUsed="0" w:uiPriority="0" w:semiHidden="0" w:name="Table Subtle 2"/>
+    <w:lsdException w:unhideWhenUsed="0" w:uiPriority="0" w:semiHidden="0" w:name="Table Web 1"/>
+    <w:lsdException w:unhideWhenUsed="0" w:uiPriority="0" w:semiHidden="0" w:name="Table Web 2"/>
+    <w:lsdException w:unhideWhenUsed="0" w:uiPriority="0" w:semiHidden="0" w:name="Table Web 3"/>
+    <w:lsdException w:unhideWhenUsed="0" w:uiPriority="0" w:semiHidden="0" w:name="Balloon Text"/>
+    <w:lsdException w:unhideWhenUsed="0" w:uiPriority="0" w:semiHidden="0" w:name="Table Grid"/>
+    <w:lsdException w:unhideWhenUsed="0" w:uiPriority="0" w:semiHidden="0" w:name="Table Theme"/>
+    <w:lsdException w:unhideWhenUsed="0" w:uiPriority="60" w:semiHidden="0" w:name="Light Shading"/>
+    <w:lsdException w:unhideWhenUsed="0" w:uiPriority="61" w:semiHidden="0" w:name="Light List"/>
+    <w:lsdException w:unhideWhenUsed="0" w:uiPriority="62" w:semiHidden="0" w:name="Light Grid"/>
+    <w:lsdException w:unhideWhenUsed="0" w:uiPriority="63" w:semiHidden="0" w:name="Medium Shading 1"/>
+    <w:lsdException w:unhideWhenUsed="0" w:uiPriority="64" w:semiHidden="0" w:name="Medium Shading 2"/>
+    <w:lsdException w:unhideWhenUsed="0" w:uiPriority="65" w:semiHidden="0" w:name="Medium List 1"/>
+    <w:lsdException w:unhideWhenUsed="0" w:uiPriority="66" w:semiHidden="0" w:name="Medium List 2"/>
+    <w:lsdException w:unhideWhenUsed="0" w:uiPriority="67" w:semiHidden="0" w:name="Medium Grid 1"/>
+    <w:lsdException w:unhideWhenUsed="0" w:uiPriority="68" w:semiHidden="0" w:name="Medium Grid 2"/>
+    <w:lsdException w:unhideWhenUsed="0" w:uiPriority="69" w:semiHidden="0" w:name="Medium Grid 3"/>
+    <w:lsdException w:unhideWhenUsed="0" w:uiPriority="70" w:semiHidden="0" w:name="Dark List"/>
+    <w:lsdException w:unhideWhenUsed="0" w:uiPriority="71" w:semiHidden="0" w:name="Colorful Shading"/>
+    <w:lsdException w:unhideWhenUsed="0" w:uiPriority="72" w:semiHidden="0" w:name="Colorful List"/>
+    <w:lsdException w:unhideWhenUsed="0" w:uiPriority="73" w:semiHidden="0" w:name="Colorful Grid"/>
+    <w:lsdException w:unhideWhenUsed="0" w:uiPriority="60" w:semiHidden="0" w:name="Light Shading Accent 1"/>
+    <w:lsdException w:unhideWhenUsed="0" w:uiPriority="61" w:semiHidden="0" w:name="Light List Accent 1"/>
+    <w:lsdException w:unhideWhenUsed="0" w:uiPriority="62" w:semiHidden="0" w:name="Light Grid Accent 1"/>
+    <w:lsdException w:unhideWhenUsed="0" w:uiPriority="63" w:semiHidden="0" w:name="Medium Shading 1 Accent 1"/>
+    <w:lsdException w:unhideWhenUsed="0" w:uiPriority="64" w:semiHidden="0" w:name="Medium Shading 2 Accent 1"/>
+    <w:lsdException w:unhideWhenUsed="0" w:uiPriority="65" w:semiHidden="0" w:name="Medium List 1 Accent 1"/>
+    <w:lsdException w:unhideWhenUsed="0" w:uiPriority="66" w:semiHidden="0" w:name="Medium List 2 Accent 1"/>
+    <w:lsdException w:unhideWhenUsed="0" w:uiPriority="67" w:semiHidden="0" w:name="Medium Grid 1 Accent 1"/>
+    <w:lsdException w:unhideWhenUsed="0" w:uiPriority="68" w:semiHidden="0" w:name="Medium Grid 2 Accent 1"/>
+    <w:lsdException w:unhideWhenUsed="0" w:uiPriority="69" w:semiHidden="0" w:name="Medium Grid 3 Accent 1"/>
+    <w:lsdException w:unhideWhenUsed="0" w:uiPriority="70" w:semiHidden="0" w:name="Dark List Accent 1"/>
+    <w:lsdException w:unhideWhenUsed="0" w:uiPriority="71" w:semiHidden="0" w:name="Colorful Shading Accent 1"/>
+    <w:lsdException w:unhideWhenUsed="0" w:uiPriority="72" w:semiHidden="0" w:name="Colorful List Accent 1"/>
+    <w:lsdException w:unhideWhenUsed="0" w:uiPriority="73" w:semiHidden="0" w:name="Colorful Grid Accent 1"/>
+    <w:lsdException w:unhideWhenUsed="0" w:uiPriority="60" w:semiHidden="0" w:name="Light Shading Accent 2"/>
+    <w:lsdException w:unhideWhenUsed="0" w:uiPriority="61" w:semiHidden="0" w:name="Light List Accent 2"/>
+    <w:lsdException w:unhideWhenUsed="0" w:uiPriority="62" w:semiHidden="0" w:name="Light Grid Accent 2"/>
+    <w:lsdException w:unhideWhenUsed="0" w:uiPriority="63" w:semiHidden="0" w:name="Medium Shading 1 Accent 2"/>
+    <w:lsdException w:unhideWhenUsed="0" w:uiPriority="64" w:semiHidden="0" w:name="Medium Shading 2 Accent 2"/>
+    <w:lsdException w:unhideWhenUsed="0" w:uiPriority="65" w:semiHidden="0" w:name="Medium List 1 Accent 2"/>
+    <w:lsdException w:unhideWhenUsed="0" w:uiPriority="66" w:semiHidden="0" w:name="Medium List 2 Accent 2"/>
+    <w:lsdException w:unhideWhenUsed="0" w:uiPriority="67" w:semiHidden="0" w:name="Medium Grid 1 Accent 2"/>
+    <w:lsdException w:unhideWhenUsed="0" w:uiPriority="68" w:semiHidden="0" w:name="Medium Grid 2 Accent 2"/>
+    <w:lsdException w:unhideWhenUsed="0" w:uiPriority="69" w:semiHidden="0" w:name="Medium Grid 3 Accent 2"/>
+    <w:lsdException w:unhideWhenUsed="0" w:uiPriority="70" w:semiHidden="0" w:name="Dark List Accent 2"/>
+    <w:lsdException w:unhideWhenUsed="0" w:uiPriority="71" w:semiHidden="0" w:name="Colorful Shading Accent 2"/>
+    <w:lsdException w:unhideWhenUsed="0" w:uiPriority="72" w:semiHidden="0" w:name="Colorful List Accent 2"/>
+    <w:lsdException w:unhideWhenUsed="0" w:uiPriority="73" w:semiHidden="0" w:name="Colorful Grid Accent 2"/>
+    <w:lsdException w:unhideWhenUsed="0" w:uiPriority="60" w:semiHidden="0" w:name="Light Shading Accent 3"/>
+    <w:lsdException w:unhideWhenUsed="0" w:uiPriority="61" w:semiHidden="0" w:name="Light List Accent 3"/>
+    <w:lsdException w:unhideWhenUsed="0" w:uiPriority="62" w:semiHidden="0" w:name="Light Grid Accent 3"/>
+    <w:lsdException w:unhideWhenUsed="0" w:uiPriority="63" w:semiHidden="0" w:name="Medium Shading 1 Accent 3"/>
+    <w:lsdException w:unhideWhenUsed="0" w:uiPriority="64" w:semiHidden="0" w:name="Medium Shading 2 Accent 3"/>
+    <w:lsdException w:unhideWhenUsed="0" w:uiPriority="65" w:semiHidden="0" w:name="Medium List 1 Accent 3"/>
+    <w:lsdException w:unhideWhenUsed="0" w:uiPriority="66" w:semiHidden="0" w:name="Medium List 2 Accent 3"/>
+    <w:lsdException w:unhideWhenUsed="0" w:uiPriority="67" w:semiHidden="0" w:name="Medium Grid 1 Accent 3"/>
+    <w:lsdException w:unhideWhenUsed="0" w:uiPriority="68" w:semiHidden="0" w:name="Medium Grid 2 Accent 3"/>
+    <w:lsdException w:unhideWhenUsed="0" w:uiPriority="69" w:semiHidden="0" w:name="Medium Grid 3 Accent 3"/>
+    <w:lsdException w:unhideWhenUsed="0" w:uiPriority="70" w:semiHidden="0" w:name="Dark List Accent 3"/>
+    <w:lsdException w:unhideWhenUsed="0" w:uiPriority="71" w:semiHidden="0" w:name="Colorful Shading Accent 3"/>
+    <w:lsdException w:unhideWhenUsed="0" w:uiPriority="72" w:semiHidden="0" w:name="Colorful List Accent 3"/>
+    <w:lsdException w:unhideWhenUsed="0" w:uiPriority="73" w:semiHidden="0" w:name="Colorful Grid Accent 3"/>
+    <w:lsdException w:unhideWhenUsed="0" w:uiPriority="60" w:semiHidden="0" w:name="Light Shading Accent 4"/>
+    <w:lsdException w:unhideWhenUsed="0" w:uiPriority="61" w:semiHidden="0" w:name="Light List Accent 4"/>
+    <w:lsdException w:unhideWhenUsed="0" w:uiPriority="62" w:semiHidden="0" w:name="Light Grid Accent 4"/>
+    <w:lsdException w:unhideWhenUsed="0" w:uiPriority="63" w:semiHidden="0" w:name="Medium Shading 1 Accent 4"/>
+    <w:lsdException w:unhideWhenUsed="0" w:uiPriority="64" w:semiHidden="0" w:name="Medium Shading 2 Accent 4"/>
+    <w:lsdException w:unhideWhenUsed="0" w:uiPriority="65" w:semiHidden="0" w:name="Medium List 1 Accent 4"/>
+    <w:lsdException w:unhideWhenUsed="0" w:uiPriority="66" w:semiHidden="0" w:name="Medium List 2 Accent 4"/>
+    <w:lsdException w:unhideWhenUsed="0" w:uiPriority="67" w:semiHidden="0" w:name="Medium Grid 1 Accent 4"/>
+    <w:lsdException w:unhideWhenUsed="0" w:uiPriority="68" w:semiHidden="0" w:name="Medium Grid 2 Accent 4"/>
+    <w:lsdException w:unhideWhenUsed="0" w:uiPriority="69" w:semiHidden="0" w:name="Medium Grid 3 Accent 4"/>
+    <w:lsdException w:unhideWhenUsed="0" w:uiPriority="70" w:semiHidden="0" w:name="Dark List Accent 4"/>
+    <w:lsdException w:unhideWhenUsed="0" w:uiPriority="71" w:semiHidden="0" w:name="Colorful Shading Accent 4"/>
+    <w:lsdException w:unhideWhenUsed="0" w:uiPriority="72" w:semiHidden="0" w:name="Colorful List Accent 4"/>
+    <w:lsdException w:unhideWhenUsed="0" w:uiPriority="73" w:semiHidden="0" w:name="Colorful Grid Accent 4"/>
+    <w:lsdException w:unhideWhenUsed="0" w:uiPriority="60" w:semiHidden="0" w:name="Light Shading Accent 5"/>
+    <w:lsdException w:unhideWhenUsed="0" w:uiPriority="61" w:semiHidden="0" w:name="Light List Accent 5"/>
+    <w:lsdException w:unhideWhenUsed="0" w:uiPriority="62" w:semiHidden="0" w:name="Light Grid Accent 5"/>
+    <w:lsdException w:unhideWhenUsed="0" w:uiPriority="63" w:semiHidden="0" w:name="Medium Shading 1 Accent 5"/>
+    <w:lsdException w:unhideWhenUsed="0" w:uiPriority="64" w:semiHidden="0" w:name="Medium Shading 2 Accent 5"/>
+    <w:lsdException w:unhideWhenUsed="0" w:uiPriority="65" w:semiHidden="0" w:name="Medium List 1 Accent 5"/>
+    <w:lsdException w:unhideWhenUsed="0" w:uiPriority="66" w:semiHidden="0" w:name="Medium List 2 Accent 5"/>
+    <w:lsdException w:unhideWhenUsed="0" w:uiPriority="67" w:semiHidden="0" w:name="Medium Grid 1 Accent 5"/>
+    <w:lsdException w:unhideWhenUsed="0" w:uiPriority="68" w:semiHidden="0" w:name="Medium Grid 2 Accent 5"/>
+    <w:lsdException w:unhideWhenUsed="0" w:uiPriority="69" w:semiHidden="0" w:name="Medium Grid 3 Accent 5"/>
+    <w:lsdException w:unhideWhenUsed="0" w:uiPriority="70" w:semiHidden="0" w:name="Dark List Accent 5"/>
+    <w:lsdException w:unhideWhenUsed="0" w:uiPriority="71" w:semiHidden="0" w:name="Colorful Shading Accent 5"/>
+    <w:lsdException w:unhideWhenUsed="0" w:uiPriority="72" w:semiHidden="0" w:name="Colorful List Accent 5"/>
+    <w:lsdException w:unhideWhenUsed="0" w:uiPriority="73" w:semiHidden="0" w:name="Colorful Grid Accent 5"/>
+    <w:lsdException w:unhideWhenUsed="0" w:uiPriority="60" w:semiHidden="0" w:name="Light Shading Accent 6"/>
+    <w:lsdException w:unhideWhenUsed="0" w:uiPriority="61" w:semiHidden="0" w:name="Light List Accent 6"/>
+    <w:lsdException w:unhideWhenUsed="0" w:uiPriority="62" w:semiHidden="0" w:name="Light Grid Accent 6"/>
+    <w:lsdException w:unhideWhenUsed="0" w:uiPriority="63" w:semiHidden="0" w:name="Medium Shading 1 Accent 6"/>
+    <w:lsdException w:unhideWhenUsed="0" w:uiPriority="64" w:semiHidden="0" w:name="Medium Shading 2 Accent 6"/>
+    <w:lsdException w:unhideWhenUsed="0" w:uiPriority="65" w:semiHidden="0" w:name="Medium List 1 Accent 6"/>
+    <w:lsdException w:unhideWhenUsed="0" w:uiPriority="66" w:semiHidden="0" w:name="Medium List 2 Accent 6"/>
+    <w:lsdException w:unhideWhenUsed="0" w:uiPriority="67" w:semiHidden="0" w:name="Medium Grid 1 Accent 6"/>
+    <w:lsdException w:unhideWhenUsed="0" w:uiPriority="68" w:semiHidden="0" w:name="Medium Grid 2 Accent 6"/>
+    <w:lsdException w:unhideWhenUsed="0" w:uiPriority="69" w:semiHidden="0" w:name="Medium Grid 3 Accent 6"/>
+    <w:lsdException w:unhideWhenUsed="0" w:uiPriority="70" w:semiHidden="0" w:name="Dark List Accent 6"/>
+    <w:lsdException w:unhideWhenUsed="0" w:uiPriority="71" w:semiHidden="0" w:name="Colorful Shading Accent 6"/>
+    <w:lsdException w:unhideWhenUsed="0" w:uiPriority="72" w:semiHidden="0" w:name="Colorful List Accent 6"/>
+    <w:lsdException w:unhideWhenUsed="0" w:uiPriority="73" w:semiHidden="0" w:name="Colorful Grid Accent 6"/>
   </w:latentStyles>
-  <w:style w:type="paragraph" w:default="1" w:styleId="a">
+  <w:style w:type="paragraph" w:default="1" w:styleId="1">
     <w:name w:val="Normal"/>
     <w:qFormat/>
-    <w:rsid w:val="00C45138"/>
+    <w:uiPriority w:val="0"/>
     <w:pPr>
       <w:widowControl w:val="0"/>
       <w:jc w:val="both"/>
     </w:pPr>
     <w:rPr>
+      <w:rFonts w:asciiTheme="minorHAnsi" w:hAnsiTheme="minorHAnsi" w:eastAsiaTheme="minorEastAsia" w:cstheme="minorBidi"/>
       <w:kern w:val="2"/>
       <w:sz w:val="21"/>
       <w:szCs w:val="24"/>
+      <w:lang w:val="en-US" w:eastAsia="zh-CN" w:bidi="ar-SA"/>
     </w:rPr>
   </w:style>
-  <w:style w:type="character" w:default="1" w:styleId="a0">
+  <w:style w:type="character" w:default="1" w:styleId="4">
     <w:name w:val="Default Paragraph Font"/>
+    <w:unhideWhenUsed/>
     <w:uiPriority w:val="1"/>
-    <w:semiHidden/>
-    <w:unhideWhenUsed/>
   </w:style>
-  <w:style w:type="table" w:default="1" w:styleId="a1">
+  <w:style w:type="table" w:default="1" w:styleId="5">
     <w:name w:val="Normal Table"/>
-    <w:uiPriority w:val="99"/>
-    <w:semiHidden/>
     <w:unhideWhenUsed/>
     <w:qFormat/>
+    <w:uiPriority w:val="99"/>
     <w:tblPr>
-      <w:tblInd w:w="0" w:type="dxa"/>
+      <w:tblLayout w:type="fixed"/>
       <w:tblCellMar>
         <w:top w:w="0" w:type="dxa"/>
         <w:left w:w="108" w:type="dxa"/>
@@ -2858,46 +4301,33 @@
       </w:tblCellMar>
     </w:tblPr>
   </w:style>
-  <w:style w:type="numbering" w:default="1" w:styleId="a2">
-    <w:name w:val="No List"/>
-    <w:uiPriority w:val="99"/>
-    <w:semiHidden/>
-    <w:unhideWhenUsed/>
+  <w:style w:type="paragraph" w:styleId="2">
+    <w:name w:val="footer"/>
+    <w:basedOn w:val="1"/>
+    <w:link w:val="8"/>
+    <w:qFormat/>
+    <w:uiPriority w:val="0"/>
+    <w:pPr>
+      <w:tabs>
+        <w:tab w:val="center" w:pos="4153"/>
+        <w:tab w:val="right" w:pos="8306"/>
+      </w:tabs>
+      <w:snapToGrid w:val="0"/>
+      <w:jc w:val="left"/>
+    </w:pPr>
+    <w:rPr>
+      <w:sz w:val="18"/>
+      <w:szCs w:val="18"/>
+    </w:rPr>
   </w:style>
-  <w:style w:type="table" w:styleId="a3">
-    <w:name w:val="Table Grid"/>
-    <w:basedOn w:val="a1"/>
-    <w:rsid w:val="00C45138"/>
-    <w:pPr>
-      <w:widowControl w:val="0"/>
-      <w:jc w:val="both"/>
-    </w:pPr>
-    <w:tblPr>
-      <w:tblInd w:w="0" w:type="dxa"/>
-      <w:tblBorders>
-        <w:top w:val="single" w:sz="4" w:space="0" w:color="auto"/>
-        <w:left w:val="single" w:sz="4" w:space="0" w:color="auto"/>
-        <w:bottom w:val="single" w:sz="4" w:space="0" w:color="auto"/>
-        <w:right w:val="single" w:sz="4" w:space="0" w:color="auto"/>
-        <w:insideH w:val="single" w:sz="4" w:space="0" w:color="auto"/>
-        <w:insideV w:val="single" w:sz="4" w:space="0" w:color="auto"/>
-      </w:tblBorders>
-      <w:tblCellMar>
-        <w:top w:w="0" w:type="dxa"/>
-        <w:left w:w="108" w:type="dxa"/>
-        <w:bottom w:w="0" w:type="dxa"/>
-        <w:right w:w="108" w:type="dxa"/>
-      </w:tblCellMar>
-    </w:tblPr>
-  </w:style>
-  <w:style w:type="paragraph" w:styleId="a4">
+  <w:style w:type="paragraph" w:styleId="3">
     <w:name w:val="header"/>
-    <w:basedOn w:val="a"/>
-    <w:link w:val="Char"/>
-    <w:rsid w:val="00AA3D37"/>
+    <w:basedOn w:val="1"/>
+    <w:link w:val="7"/>
+    <w:uiPriority w:val="0"/>
     <w:pPr>
       <w:pBdr>
-        <w:bottom w:val="single" w:sz="6" w:space="1" w:color="auto"/>
+        <w:bottom w:val="single" w:color="auto" w:sz="6" w:space="1"/>
       </w:pBdr>
       <w:tabs>
         <w:tab w:val="center" w:pos="4153"/>
@@ -2911,40 +4341,50 @@
       <w:szCs w:val="18"/>
     </w:rPr>
   </w:style>
-  <w:style w:type="character" w:customStyle="1" w:styleId="Char">
+  <w:style w:type="table" w:styleId="6">
+    <w:name w:val="Table Grid"/>
+    <w:basedOn w:val="5"/>
+    <w:uiPriority w:val="0"/>
+    <w:pPr>
+      <w:widowControl w:val="0"/>
+      <w:jc w:val="both"/>
+    </w:pPr>
+    <w:tblPr>
+      <w:tblBorders>
+        <w:top w:val="single" w:color="auto" w:sz="4" w:space="0"/>
+        <w:left w:val="single" w:color="auto" w:sz="4" w:space="0"/>
+        <w:bottom w:val="single" w:color="auto" w:sz="4" w:space="0"/>
+        <w:right w:val="single" w:color="auto" w:sz="4" w:space="0"/>
+        <w:insideH w:val="single" w:color="auto" w:sz="4" w:space="0"/>
+        <w:insideV w:val="single" w:color="auto" w:sz="4" w:space="0"/>
+      </w:tblBorders>
+      <w:tblLayout w:type="fixed"/>
+      <w:tblCellMar>
+        <w:top w:w="0" w:type="dxa"/>
+        <w:left w:w="108" w:type="dxa"/>
+        <w:bottom w:w="0" w:type="dxa"/>
+        <w:right w:w="108" w:type="dxa"/>
+      </w:tblCellMar>
+    </w:tblPr>
+  </w:style>
+  <w:style w:type="character" w:customStyle="1" w:styleId="7">
     <w:name w:val="页眉 Char"/>
-    <w:basedOn w:val="a0"/>
-    <w:link w:val="a4"/>
-    <w:rsid w:val="00AA3D37"/>
+    <w:basedOn w:val="4"/>
+    <w:link w:val="3"/>
+    <w:qFormat/>
+    <w:uiPriority w:val="0"/>
     <w:rPr>
       <w:kern w:val="2"/>
       <w:sz w:val="18"/>
       <w:szCs w:val="18"/>
     </w:rPr>
   </w:style>
-  <w:style w:type="paragraph" w:styleId="a5">
-    <w:name w:val="footer"/>
-    <w:basedOn w:val="a"/>
-    <w:link w:val="Char0"/>
-    <w:rsid w:val="00AA3D37"/>
-    <w:pPr>
-      <w:tabs>
-        <w:tab w:val="center" w:pos="4153"/>
-        <w:tab w:val="right" w:pos="8306"/>
-      </w:tabs>
-      <w:snapToGrid w:val="0"/>
-      <w:jc w:val="left"/>
-    </w:pPr>
-    <w:rPr>
-      <w:sz w:val="18"/>
-      <w:szCs w:val="18"/>
-    </w:rPr>
-  </w:style>
-  <w:style w:type="character" w:customStyle="1" w:styleId="Char0">
+  <w:style w:type="character" w:customStyle="1" w:styleId="8">
     <w:name w:val="页脚 Char"/>
-    <w:basedOn w:val="a0"/>
-    <w:link w:val="a5"/>
-    <w:rsid w:val="00AA3D37"/>
+    <w:basedOn w:val="4"/>
+    <w:link w:val="2"/>
+    <w:qFormat/>
+    <w:uiPriority w:val="0"/>
     <w:rPr>
       <w:kern w:val="2"/>
       <w:sz w:val="18"/>
@@ -3206,7 +4646,6 @@
     </a:fmtScheme>
   </a:themeElements>
   <a:objectDefaults/>
-  <a:extraClrSchemeLst/>
 </a:theme>
 </file>
 

</xml_diff>